<commit_message>
adding graph implementation code
</commit_message>
<xml_diff>
--- a/L_Notes/L6_Notes.docx
+++ b/L_Notes/L6_Notes.docx
@@ -5227,6 +5227,1557 @@
           <w:szCs w:val="20"/>
         </w:rPr>
       </w:pPr>
+    </w:p>
+    <w:p>
+      <w:pPr>
+        <w:rPr>
+          <w:color w:val="000000" w:themeColor="text1"/>
+          <w:sz w:val="20"/>
+          <w:szCs w:val="20"/>
+        </w:rPr>
+      </w:pPr>
+      <w:r>
+        <w:rPr>
+          <w:color w:val="000000" w:themeColor="text1"/>
+          <w:sz w:val="20"/>
+          <w:szCs w:val="20"/>
+        </w:rPr>
+        <w:t xml:space="preserve">With edges, an edge from vertex 2 </w:t>
+      </w:r>
+      <w:r>
+        <w:rPr>
+          <w:color w:val="000000" w:themeColor="text1"/>
+          <w:sz w:val="20"/>
+          <w:szCs w:val="20"/>
+        </w:rPr>
+        <w:sym w:font="Wingdings" w:char="F0E0"/>
+      </w:r>
+      <w:r>
+        <w:rPr>
+          <w:color w:val="000000" w:themeColor="text1"/>
+          <w:sz w:val="20"/>
+          <w:szCs w:val="20"/>
+        </w:rPr>
+        <w:t xml:space="preserve"> 3 is the same as an edge from vertex 3 </w:t>
+      </w:r>
+      <w:r>
+        <w:rPr>
+          <w:color w:val="000000" w:themeColor="text1"/>
+          <w:sz w:val="20"/>
+          <w:szCs w:val="20"/>
+        </w:rPr>
+        <w:sym w:font="Wingdings" w:char="F0E0"/>
+      </w:r>
+      <w:r>
+        <w:rPr>
+          <w:color w:val="000000" w:themeColor="text1"/>
+          <w:sz w:val="20"/>
+          <w:szCs w:val="20"/>
+        </w:rPr>
+        <w:t xml:space="preserve"> 2</w:t>
+      </w:r>
+      <w:r>
+        <w:rPr>
+          <w:color w:val="000000" w:themeColor="text1"/>
+          <w:sz w:val="20"/>
+          <w:szCs w:val="20"/>
+        </w:rPr>
+        <w:t>.</w:t>
+      </w:r>
+    </w:p>
+    <w:p>
+      <w:pPr>
+        <w:rPr>
+          <w:color w:val="000000" w:themeColor="text1"/>
+          <w:sz w:val="20"/>
+          <w:szCs w:val="20"/>
+        </w:rPr>
+      </w:pPr>
+      <w:r>
+        <w:rPr>
+          <w:color w:val="000000" w:themeColor="text1"/>
+          <w:sz w:val="20"/>
+          <w:szCs w:val="20"/>
+        </w:rPr>
+        <w:t xml:space="preserve">We can fix this by using </w:t>
+      </w:r>
+      <w:r>
+        <w:rPr>
+          <w:b/>
+          <w:color w:val="000000" w:themeColor="text1"/>
+          <w:sz w:val="20"/>
+          <w:szCs w:val="20"/>
+        </w:rPr>
+        <w:t xml:space="preserve">Canonical </w:t>
+      </w:r>
+      <w:r>
+        <w:rPr>
+          <w:b/>
+          <w:color w:val="000000" w:themeColor="text1"/>
+          <w:sz w:val="20"/>
+          <w:szCs w:val="20"/>
+        </w:rPr>
+        <w:t>Edge Representation</w:t>
+      </w:r>
+    </w:p>
+    <w:p>
+      <w:pPr>
+        <w:pStyle w:val="ListParagraph"/>
+        <w:numPr>
+          <w:ilvl w:val="0"/>
+          <w:numId w:val="23"/>
+        </w:numPr>
+        <w:rPr>
+          <w:color w:val="000000" w:themeColor="text1"/>
+          <w:sz w:val="20"/>
+          <w:szCs w:val="20"/>
+        </w:rPr>
+      </w:pPr>
+      <w:r>
+        <w:rPr>
+          <w:color w:val="000000" w:themeColor="text1"/>
+          <w:sz w:val="20"/>
+          <w:szCs w:val="20"/>
+        </w:rPr>
+        <w:t>We build vertexes in a way such that FIRST VERTEX is always smaller than SECOND VERTEX</w:t>
+      </w:r>
+    </w:p>
+    <w:p>
+      <w:pPr>
+        <w:pStyle w:val="ListParagraph"/>
+        <w:numPr>
+          <w:ilvl w:val="0"/>
+          <w:numId w:val="23"/>
+        </w:numPr>
+        <w:rPr>
+          <w:color w:val="000000" w:themeColor="text1"/>
+          <w:sz w:val="20"/>
+          <w:szCs w:val="20"/>
+        </w:rPr>
+      </w:pPr>
+      <w:r>
+        <w:rPr>
+          <w:color w:val="000000" w:themeColor="text1"/>
+          <w:sz w:val="20"/>
+          <w:szCs w:val="20"/>
+        </w:rPr>
+        <w:t>This is the pr</w:t>
+      </w:r>
+      <w:r>
+        <w:rPr>
+          <w:color w:val="000000" w:themeColor="text1"/>
+          <w:sz w:val="20"/>
+          <w:szCs w:val="20"/>
+        </w:rPr>
+        <w:t>eferred way when building graph</w:t>
+      </w:r>
+    </w:p>
+    <w:p>
+      <w:pPr>
+        <w:pStyle w:val="ListParagraph"/>
+        <w:numPr>
+          <w:ilvl w:val="0"/>
+          <w:numId w:val="23"/>
+        </w:numPr>
+        <w:rPr>
+          <w:color w:val="000000" w:themeColor="text1"/>
+          <w:sz w:val="20"/>
+          <w:szCs w:val="20"/>
+        </w:rPr>
+      </w:pPr>
+      <w:r>
+        <w:rPr>
+          <w:color w:val="000000" w:themeColor="text1"/>
+          <w:sz w:val="20"/>
+          <w:szCs w:val="20"/>
+        </w:rPr>
+        <w:t>See code for more details</w:t>
+      </w:r>
+    </w:p>
+    <w:p>
+      <w:pPr>
+        <w:rPr>
+          <w:color w:val="000000" w:themeColor="text1"/>
+          <w:sz w:val="20"/>
+          <w:szCs w:val="20"/>
+        </w:rPr>
+      </w:pPr>
+    </w:p>
+    <w:p>
+      <w:pPr>
+        <w:rPr>
+          <w:b/>
+          <w:color w:val="4472C4" w:themeColor="accent5"/>
+        </w:rPr>
+      </w:pPr>
+      <w:r>
+        <w:rPr>
+          <w:b/>
+          <w:color w:val="4472C4" w:themeColor="accent5"/>
+        </w:rPr>
+        <w:t>ADJACENY MATRIX REPRESENTATION</w:t>
+      </w:r>
+    </w:p>
+    <w:p>
+      <w:pPr>
+        <w:rPr>
+          <w:color w:val="000000" w:themeColor="text1"/>
+          <w:sz w:val="20"/>
+          <w:szCs w:val="20"/>
+        </w:rPr>
+      </w:pPr>
+      <w:r>
+        <w:rPr>
+          <w:color w:val="000000" w:themeColor="text1"/>
+          <w:sz w:val="20"/>
+          <w:szCs w:val="20"/>
+        </w:rPr>
+        <w:t>Edges represented by a VxV matrix</w:t>
+      </w:r>
+    </w:p>
+    <w:p>
+      <w:pPr>
+        <w:rPr>
+          <w:color w:val="000000" w:themeColor="text1"/>
+          <w:sz w:val="20"/>
+          <w:szCs w:val="20"/>
+        </w:rPr>
+      </w:pPr>
+      <w:r>
+        <w:rPr>
+          <w:noProof/>
+          <w:color w:val="000000" w:themeColor="text1"/>
+          <w:sz w:val="20"/>
+          <w:szCs w:val="20"/>
+          <w:lang w:val="en-US"/>
+        </w:rPr>
+        <mc:AlternateContent>
+          <mc:Choice Requires="wps">
+            <w:drawing>
+              <wp:anchor distT="0" distB="0" distL="114300" distR="114300" simplePos="0" relativeHeight="251666432" behindDoc="0" locked="0" layoutInCell="1" allowOverlap="1" wp14:anchorId="0381735A" wp14:editId="4C8080A5">
+                <wp:simplePos x="0" y="0"/>
+                <wp:positionH relativeFrom="column">
+                  <wp:posOffset>4051935</wp:posOffset>
+                </wp:positionH>
+                <wp:positionV relativeFrom="paragraph">
+                  <wp:posOffset>134620</wp:posOffset>
+                </wp:positionV>
+                <wp:extent cx="2400300" cy="3086100"/>
+                <wp:effectExtent l="0" t="0" r="0" b="12700"/>
+                <wp:wrapSquare wrapText="bothSides"/>
+                <wp:docPr id="13" name="Text Box 13"/>
+                <wp:cNvGraphicFramePr/>
+                <a:graphic xmlns:a="http://schemas.openxmlformats.org/drawingml/2006/main">
+                  <a:graphicData uri="http://schemas.microsoft.com/office/word/2010/wordprocessingShape">
+                    <wps:wsp>
+                      <wps:cNvSpPr txBox="1"/>
+                      <wps:spPr>
+                        <a:xfrm>
+                          <a:off x="0" y="0"/>
+                          <a:ext cx="2400300" cy="3086100"/>
+                        </a:xfrm>
+                        <a:prstGeom prst="rect">
+                          <a:avLst/>
+                        </a:prstGeom>
+                        <a:noFill/>
+                        <a:ln>
+                          <a:noFill/>
+                        </a:ln>
+                        <a:effectLst/>
+                      </wps:spPr>
+                      <wps:style>
+                        <a:lnRef idx="0">
+                          <a:schemeClr val="accent1"/>
+                        </a:lnRef>
+                        <a:fillRef idx="0">
+                          <a:schemeClr val="accent1"/>
+                        </a:fillRef>
+                        <a:effectRef idx="0">
+                          <a:schemeClr val="accent1"/>
+                        </a:effectRef>
+                        <a:fontRef idx="minor">
+                          <a:schemeClr val="dk1"/>
+                        </a:fontRef>
+                      </wps:style>
+                      <wps:txbx>
+                        <w:txbxContent>
+                          <w:p>
+                            <w:pPr>
+                              <w:rPr>
+                                <w:sz w:val="20"/>
+                                <w:szCs w:val="20"/>
+                              </w:rPr>
+                            </w:pPr>
+                            <w:r>
+                              <w:rPr>
+                                <w:sz w:val="20"/>
+                                <w:szCs w:val="20"/>
+                              </w:rPr>
+                              <w:t>Is there an edge between vertex X and W?</w:t>
+                            </w:r>
+                          </w:p>
+                          <w:p>
+                            <w:pPr>
+                              <w:rPr>
+                                <w:sz w:val="20"/>
+                                <w:szCs w:val="20"/>
+                              </w:rPr>
+                            </w:pPr>
+                            <w:r>
+                              <w:rPr>
+                                <w:b/>
+                                <w:sz w:val="20"/>
+                                <w:szCs w:val="20"/>
+                              </w:rPr>
+                              <w:t xml:space="preserve">0 </w:t>
+                            </w:r>
+                            <w:r>
+                              <w:rPr>
+                                <w:sz w:val="20"/>
+                                <w:szCs w:val="20"/>
+                              </w:rPr>
+                              <w:t>= NO</w:t>
+                            </w:r>
+                          </w:p>
+                          <w:p>
+                            <w:pPr>
+                              <w:rPr>
+                                <w:sz w:val="20"/>
+                                <w:szCs w:val="20"/>
+                              </w:rPr>
+                            </w:pPr>
+                            <w:r>
+                              <w:rPr>
+                                <w:b/>
+                                <w:sz w:val="20"/>
+                                <w:szCs w:val="20"/>
+                              </w:rPr>
+                              <w:t xml:space="preserve">1 </w:t>
+                            </w:r>
+                            <w:r>
+                              <w:rPr>
+                                <w:sz w:val="20"/>
+                                <w:szCs w:val="20"/>
+                              </w:rPr>
+                              <w:t>= YES</w:t>
+                            </w:r>
+                          </w:p>
+                          <w:p>
+                            <w:pPr>
+                              <w:rPr>
+                                <w:sz w:val="20"/>
+                                <w:szCs w:val="20"/>
+                              </w:rPr>
+                            </w:pPr>
+                          </w:p>
+                          <w:p>
+                            <w:pPr>
+                              <w:rPr>
+                                <w:sz w:val="20"/>
+                                <w:szCs w:val="20"/>
+                              </w:rPr>
+                            </w:pPr>
+                            <w:r>
+                              <w:rPr>
+                                <w:b/>
+                                <w:sz w:val="20"/>
+                                <w:szCs w:val="20"/>
+                              </w:rPr>
+                              <w:t>Undirected Graph</w:t>
+                            </w:r>
+                          </w:p>
+                          <w:p>
+                            <w:pPr>
+                              <w:pStyle w:val="ListParagraph"/>
+                              <w:numPr>
+                                <w:ilvl w:val="0"/>
+                                <w:numId w:val="24"/>
+                              </w:numPr>
+                              <w:rPr>
+                                <w:sz w:val="20"/>
+                                <w:szCs w:val="20"/>
+                              </w:rPr>
+                            </w:pPr>
+                            <w:r>
+                              <w:rPr>
+                                <w:sz w:val="20"/>
+                                <w:szCs w:val="20"/>
+                              </w:rPr>
+                              <w:t>Always going to have a symmetric matrix</w:t>
+                            </w:r>
+                          </w:p>
+                          <w:p>
+                            <w:pPr>
+                              <w:rPr>
+                                <w:b/>
+                                <w:sz w:val="20"/>
+                                <w:szCs w:val="20"/>
+                              </w:rPr>
+                            </w:pPr>
+                            <w:r>
+                              <w:rPr>
+                                <w:b/>
+                                <w:sz w:val="20"/>
+                                <w:szCs w:val="20"/>
+                              </w:rPr>
+                              <w:t>Directed Graph</w:t>
+                            </w:r>
+                          </w:p>
+                          <w:p>
+                            <w:pPr>
+                              <w:pStyle w:val="ListParagraph"/>
+                              <w:numPr>
+                                <w:ilvl w:val="0"/>
+                                <w:numId w:val="24"/>
+                              </w:numPr>
+                              <w:rPr>
+                                <w:sz w:val="20"/>
+                                <w:szCs w:val="20"/>
+                              </w:rPr>
+                            </w:pPr>
+                            <w:r>
+                              <w:rPr>
+                                <w:sz w:val="20"/>
+                                <w:szCs w:val="20"/>
+                              </w:rPr>
+                              <w:t>Matrix won’</w:t>
+                            </w:r>
+                            <w:r>
+                              <w:rPr>
+                                <w:sz w:val="20"/>
+                                <w:szCs w:val="20"/>
+                              </w:rPr>
+                              <w:t>t necessarily be symmetric</w:t>
+                            </w:r>
+                          </w:p>
+                          <w:p>
+                            <w:pPr>
+                              <w:rPr>
+                                <w:sz w:val="20"/>
+                                <w:szCs w:val="20"/>
+                              </w:rPr>
+                            </w:pPr>
+                          </w:p>
+                          <w:p>
+                            <w:pPr>
+                              <w:rPr>
+                                <w:sz w:val="20"/>
+                                <w:szCs w:val="20"/>
+                              </w:rPr>
+                            </w:pPr>
+                            <w:r>
+                              <w:rPr>
+                                <w:sz w:val="20"/>
+                                <w:szCs w:val="20"/>
+                              </w:rPr>
+                              <w:t xml:space="preserve">In C, </w:t>
+                            </w:r>
+                            <w:r>
+                              <w:rPr>
+                                <w:sz w:val="20"/>
+                                <w:szCs w:val="20"/>
+                              </w:rPr>
+                              <w:t xml:space="preserve">a matrix is </w:t>
+                            </w:r>
+                            <w:r>
+                              <w:rPr>
+                                <w:sz w:val="20"/>
+                                <w:szCs w:val="20"/>
+                              </w:rPr>
+                              <w:t xml:space="preserve">basically </w:t>
+                            </w:r>
+                            <w:r>
+                              <w:rPr>
+                                <w:sz w:val="20"/>
+                                <w:szCs w:val="20"/>
+                              </w:rPr>
+                              <w:t xml:space="preserve">an </w:t>
+                            </w:r>
+                            <w:r>
+                              <w:rPr>
+                                <w:b/>
+                                <w:sz w:val="20"/>
+                                <w:szCs w:val="20"/>
+                              </w:rPr>
+                              <w:t>array</w:t>
+                            </w:r>
+                            <w:r>
+                              <w:rPr>
+                                <w:b/>
+                                <w:sz w:val="20"/>
+                                <w:szCs w:val="20"/>
+                              </w:rPr>
+                              <w:t xml:space="preserve"> of arrays</w:t>
+                            </w:r>
+                          </w:p>
+                          <w:p>
+                            <w:pPr>
+                              <w:rPr>
+                                <w:sz w:val="20"/>
+                                <w:szCs w:val="20"/>
+                              </w:rPr>
+                            </w:pPr>
+                          </w:p>
+                          <w:p>
+                            <w:pPr>
+                              <w:rPr>
+                                <w:sz w:val="20"/>
+                                <w:szCs w:val="20"/>
+                              </w:rPr>
+                            </w:pPr>
+                          </w:p>
+                        </w:txbxContent>
+                      </wps:txbx>
+                      <wps:bodyPr rot="0" spcFirstLastPara="0" vertOverflow="overflow" horzOverflow="overflow" vert="horz" wrap="square" lIns="91440" tIns="45720" rIns="91440" bIns="45720" numCol="1" spcCol="0" rtlCol="0" fromWordArt="0" anchor="t" anchorCtr="0" forceAA="0" compatLnSpc="1">
+                        <a:prstTxWarp prst="textNoShape">
+                          <a:avLst/>
+                        </a:prstTxWarp>
+                        <a:noAutofit/>
+                      </wps:bodyPr>
+                    </wps:wsp>
+                  </a:graphicData>
+                </a:graphic>
+              </wp:anchor>
+            </w:drawing>
+          </mc:Choice>
+          <mc:Fallback>
+            <w:pict>
+              <v:shape w14:anchorId="0381735A" id="Text_x0020_Box_x0020_13" o:spid="_x0000_s1030" type="#_x0000_t202" style="position:absolute;margin-left:319.05pt;margin-top:10.6pt;width:189pt;height:243pt;z-index:251666432;visibility:visible;mso-wrap-style:square;mso-wrap-distance-left:9pt;mso-wrap-distance-top:0;mso-wrap-distance-right:9pt;mso-wrap-distance-bottom:0;mso-position-horizontal:absolute;mso-position-horizontal-relative:text;mso-position-vertical:absolute;mso-position-vertical-relative:text;v-text-anchor:top" o:gfxdata="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" filled="f" stroked="f">
+                <v:textbox>
+                  <w:txbxContent>
+                    <w:p>
+                      <w:pPr>
+                        <w:rPr>
+                          <w:sz w:val="20"/>
+                          <w:szCs w:val="20"/>
+                        </w:rPr>
+                      </w:pPr>
+                      <w:r>
+                        <w:rPr>
+                          <w:sz w:val="20"/>
+                          <w:szCs w:val="20"/>
+                        </w:rPr>
+                        <w:t>Is there an edge between vertex X and W?</w:t>
+                      </w:r>
+                    </w:p>
+                    <w:p>
+                      <w:pPr>
+                        <w:rPr>
+                          <w:sz w:val="20"/>
+                          <w:szCs w:val="20"/>
+                        </w:rPr>
+                      </w:pPr>
+                      <w:r>
+                        <w:rPr>
+                          <w:b/>
+                          <w:sz w:val="20"/>
+                          <w:szCs w:val="20"/>
+                        </w:rPr>
+                        <w:t xml:space="preserve">0 </w:t>
+                      </w:r>
+                      <w:r>
+                        <w:rPr>
+                          <w:sz w:val="20"/>
+                          <w:szCs w:val="20"/>
+                        </w:rPr>
+                        <w:t>= NO</w:t>
+                      </w:r>
+                    </w:p>
+                    <w:p>
+                      <w:pPr>
+                        <w:rPr>
+                          <w:sz w:val="20"/>
+                          <w:szCs w:val="20"/>
+                        </w:rPr>
+                      </w:pPr>
+                      <w:r>
+                        <w:rPr>
+                          <w:b/>
+                          <w:sz w:val="20"/>
+                          <w:szCs w:val="20"/>
+                        </w:rPr>
+                        <w:t xml:space="preserve">1 </w:t>
+                      </w:r>
+                      <w:r>
+                        <w:rPr>
+                          <w:sz w:val="20"/>
+                          <w:szCs w:val="20"/>
+                        </w:rPr>
+                        <w:t>= YES</w:t>
+                      </w:r>
+                    </w:p>
+                    <w:p>
+                      <w:pPr>
+                        <w:rPr>
+                          <w:sz w:val="20"/>
+                          <w:szCs w:val="20"/>
+                        </w:rPr>
+                      </w:pPr>
+                    </w:p>
+                    <w:p>
+                      <w:pPr>
+                        <w:rPr>
+                          <w:sz w:val="20"/>
+                          <w:szCs w:val="20"/>
+                        </w:rPr>
+                      </w:pPr>
+                      <w:r>
+                        <w:rPr>
+                          <w:b/>
+                          <w:sz w:val="20"/>
+                          <w:szCs w:val="20"/>
+                        </w:rPr>
+                        <w:t>Undirected Graph</w:t>
+                      </w:r>
+                    </w:p>
+                    <w:p>
+                      <w:pPr>
+                        <w:pStyle w:val="ListParagraph"/>
+                        <w:numPr>
+                          <w:ilvl w:val="0"/>
+                          <w:numId w:val="24"/>
+                        </w:numPr>
+                        <w:rPr>
+                          <w:sz w:val="20"/>
+                          <w:szCs w:val="20"/>
+                        </w:rPr>
+                      </w:pPr>
+                      <w:r>
+                        <w:rPr>
+                          <w:sz w:val="20"/>
+                          <w:szCs w:val="20"/>
+                        </w:rPr>
+                        <w:t>Always going to have a symmetric matrix</w:t>
+                      </w:r>
+                    </w:p>
+                    <w:p>
+                      <w:pPr>
+                        <w:rPr>
+                          <w:b/>
+                          <w:sz w:val="20"/>
+                          <w:szCs w:val="20"/>
+                        </w:rPr>
+                      </w:pPr>
+                      <w:r>
+                        <w:rPr>
+                          <w:b/>
+                          <w:sz w:val="20"/>
+                          <w:szCs w:val="20"/>
+                        </w:rPr>
+                        <w:t>Directed Graph</w:t>
+                      </w:r>
+                    </w:p>
+                    <w:p>
+                      <w:pPr>
+                        <w:pStyle w:val="ListParagraph"/>
+                        <w:numPr>
+                          <w:ilvl w:val="0"/>
+                          <w:numId w:val="24"/>
+                        </w:numPr>
+                        <w:rPr>
+                          <w:sz w:val="20"/>
+                          <w:szCs w:val="20"/>
+                        </w:rPr>
+                      </w:pPr>
+                      <w:r>
+                        <w:rPr>
+                          <w:sz w:val="20"/>
+                          <w:szCs w:val="20"/>
+                        </w:rPr>
+                        <w:t>Matrix won’</w:t>
+                      </w:r>
+                      <w:r>
+                        <w:rPr>
+                          <w:sz w:val="20"/>
+                          <w:szCs w:val="20"/>
+                        </w:rPr>
+                        <w:t>t necessarily be symmetric</w:t>
+                      </w:r>
+                    </w:p>
+                    <w:p>
+                      <w:pPr>
+                        <w:rPr>
+                          <w:sz w:val="20"/>
+                          <w:szCs w:val="20"/>
+                        </w:rPr>
+                      </w:pPr>
+                    </w:p>
+                    <w:p>
+                      <w:pPr>
+                        <w:rPr>
+                          <w:sz w:val="20"/>
+                          <w:szCs w:val="20"/>
+                        </w:rPr>
+                      </w:pPr>
+                      <w:r>
+                        <w:rPr>
+                          <w:sz w:val="20"/>
+                          <w:szCs w:val="20"/>
+                        </w:rPr>
+                        <w:t xml:space="preserve">In C, </w:t>
+                      </w:r>
+                      <w:r>
+                        <w:rPr>
+                          <w:sz w:val="20"/>
+                          <w:szCs w:val="20"/>
+                        </w:rPr>
+                        <w:t xml:space="preserve">a matrix is </w:t>
+                      </w:r>
+                      <w:r>
+                        <w:rPr>
+                          <w:sz w:val="20"/>
+                          <w:szCs w:val="20"/>
+                        </w:rPr>
+                        <w:t xml:space="preserve">basically </w:t>
+                      </w:r>
+                      <w:r>
+                        <w:rPr>
+                          <w:sz w:val="20"/>
+                          <w:szCs w:val="20"/>
+                        </w:rPr>
+                        <w:t xml:space="preserve">an </w:t>
+                      </w:r>
+                      <w:r>
+                        <w:rPr>
+                          <w:b/>
+                          <w:sz w:val="20"/>
+                          <w:szCs w:val="20"/>
+                        </w:rPr>
+                        <w:t>array</w:t>
+                      </w:r>
+                      <w:r>
+                        <w:rPr>
+                          <w:b/>
+                          <w:sz w:val="20"/>
+                          <w:szCs w:val="20"/>
+                        </w:rPr>
+                        <w:t xml:space="preserve"> of arrays</w:t>
+                      </w:r>
+                    </w:p>
+                    <w:p>
+                      <w:pPr>
+                        <w:rPr>
+                          <w:sz w:val="20"/>
+                          <w:szCs w:val="20"/>
+                        </w:rPr>
+                      </w:pPr>
+                    </w:p>
+                    <w:p>
+                      <w:pPr>
+                        <w:rPr>
+                          <w:sz w:val="20"/>
+                          <w:szCs w:val="20"/>
+                        </w:rPr>
+                      </w:pPr>
+                    </w:p>
+                  </w:txbxContent>
+                </v:textbox>
+                <w10:wrap type="square"/>
+              </v:shape>
+            </w:pict>
+          </mc:Fallback>
+        </mc:AlternateContent>
+      </w:r>
+    </w:p>
+    <w:p>
+      <w:pPr>
+        <w:rPr>
+          <w:color w:val="000000" w:themeColor="text1"/>
+          <w:sz w:val="20"/>
+          <w:szCs w:val="20"/>
+        </w:rPr>
+      </w:pPr>
+      <w:r>
+        <w:rPr>
+          <w:noProof/>
+          <w:color w:val="000000" w:themeColor="text1"/>
+          <w:sz w:val="20"/>
+          <w:szCs w:val="20"/>
+          <w:lang w:val="en-US"/>
+        </w:rPr>
+        <w:drawing>
+          <wp:inline distT="0" distB="0" distL="0" distR="0" wp14:anchorId="2B39F62E" wp14:editId="592DF491">
+            <wp:extent cx="3930044" cy="3178226"/>
+            <wp:effectExtent l="0" t="0" r="6985" b="0"/>
+            <wp:docPr id="12" name="Picture 12"/>
+            <wp:cNvGraphicFramePr>
+              <a:graphicFrameLocks xmlns:a="http://schemas.openxmlformats.org/drawingml/2006/main" noChangeAspect="1"/>
+            </wp:cNvGraphicFramePr>
+            <a:graphic xmlns:a="http://schemas.openxmlformats.org/drawingml/2006/main">
+              <a:graphicData uri="http://schemas.openxmlformats.org/drawingml/2006/picture">
+                <pic:pic xmlns:pic="http://schemas.openxmlformats.org/drawingml/2006/picture">
+                  <pic:nvPicPr>
+                    <pic:cNvPr id="12" name="Screen Shot 2016-09-07 at 3.56.45 PM.png"/>
+                    <pic:cNvPicPr/>
+                  </pic:nvPicPr>
+                  <pic:blipFill>
+                    <a:blip r:embed="rId12">
+                      <a:extLst>
+                        <a:ext uri="{28A0092B-C50C-407E-A947-70E740481C1C}">
+                          <a14:useLocalDpi xmlns:a14="http://schemas.microsoft.com/office/drawing/2010/main" val="0"/>
+                        </a:ext>
+                      </a:extLst>
+                    </a:blip>
+                    <a:stretch>
+                      <a:fillRect/>
+                    </a:stretch>
+                  </pic:blipFill>
+                  <pic:spPr>
+                    <a:xfrm>
+                      <a:off x="0" y="0"/>
+                      <a:ext cx="3935433" cy="3182584"/>
+                    </a:xfrm>
+                    <a:prstGeom prst="rect">
+                      <a:avLst/>
+                    </a:prstGeom>
+                  </pic:spPr>
+                </pic:pic>
+              </a:graphicData>
+            </a:graphic>
+          </wp:inline>
+        </w:drawing>
+      </w:r>
+    </w:p>
+    <w:p>
+      <w:pPr>
+        <w:rPr>
+          <w:color w:val="000000" w:themeColor="text1"/>
+          <w:sz w:val="20"/>
+          <w:szCs w:val="20"/>
+        </w:rPr>
+      </w:pPr>
+    </w:p>
+    <w:p>
+      <w:pPr>
+        <w:rPr>
+          <w:color w:val="000000" w:themeColor="text1"/>
+          <w:sz w:val="20"/>
+          <w:szCs w:val="20"/>
+        </w:rPr>
+      </w:pPr>
+    </w:p>
+    <w:p>
+      <w:pPr>
+        <w:rPr>
+          <w:color w:val="000000" w:themeColor="text1"/>
+          <w:sz w:val="20"/>
+          <w:szCs w:val="20"/>
+        </w:rPr>
+      </w:pPr>
+      <w:r>
+        <w:rPr>
+          <w:noProof/>
+          <w:color w:val="000000" w:themeColor="text1"/>
+          <w:sz w:val="20"/>
+          <w:szCs w:val="20"/>
+          <w:lang w:val="en-US"/>
+        </w:rPr>
+        <mc:AlternateContent>
+          <mc:Choice Requires="wps">
+            <w:drawing>
+              <wp:anchor distT="0" distB="0" distL="114300" distR="114300" simplePos="0" relativeHeight="251668480" behindDoc="0" locked="0" layoutInCell="1" allowOverlap="1" wp14:anchorId="20E955F4" wp14:editId="55640FF6">
+                <wp:simplePos x="0" y="0"/>
+                <wp:positionH relativeFrom="column">
+                  <wp:posOffset>4057015</wp:posOffset>
+                </wp:positionH>
+                <wp:positionV relativeFrom="paragraph">
+                  <wp:posOffset>146050</wp:posOffset>
+                </wp:positionV>
+                <wp:extent cx="1942465" cy="2174240"/>
+                <wp:effectExtent l="0" t="0" r="0" b="10160"/>
+                <wp:wrapSquare wrapText="bothSides"/>
+                <wp:docPr id="15" name="Text Box 15"/>
+                <wp:cNvGraphicFramePr/>
+                <a:graphic xmlns:a="http://schemas.openxmlformats.org/drawingml/2006/main">
+                  <a:graphicData uri="http://schemas.microsoft.com/office/word/2010/wordprocessingShape">
+                    <wps:wsp>
+                      <wps:cNvSpPr txBox="1"/>
+                      <wps:spPr>
+                        <a:xfrm>
+                          <a:off x="0" y="0"/>
+                          <a:ext cx="1942465" cy="2174240"/>
+                        </a:xfrm>
+                        <a:prstGeom prst="rect">
+                          <a:avLst/>
+                        </a:prstGeom>
+                        <a:noFill/>
+                        <a:ln>
+                          <a:noFill/>
+                        </a:ln>
+                        <a:effectLst/>
+                      </wps:spPr>
+                      <wps:style>
+                        <a:lnRef idx="0">
+                          <a:schemeClr val="accent1"/>
+                        </a:lnRef>
+                        <a:fillRef idx="0">
+                          <a:schemeClr val="accent1"/>
+                        </a:fillRef>
+                        <a:effectRef idx="0">
+                          <a:schemeClr val="accent1"/>
+                        </a:effectRef>
+                        <a:fontRef idx="minor">
+                          <a:schemeClr val="dk1"/>
+                        </a:fontRef>
+                      </wps:style>
+                      <wps:txbx>
+                        <w:txbxContent>
+                          <w:p>
+                            <w:pPr>
+                              <w:rPr>
+                                <w:b/>
+                                <w:sz w:val="20"/>
+                                <w:szCs w:val="20"/>
+                              </w:rPr>
+                            </w:pPr>
+                          </w:p>
+                          <w:p>
+                            <w:pPr>
+                              <w:rPr>
+                                <w:sz w:val="20"/>
+                                <w:szCs w:val="20"/>
+                              </w:rPr>
+                            </w:pPr>
+                            <w:r>
+                              <w:rPr>
+                                <w:b/>
+                                <w:sz w:val="20"/>
+                                <w:szCs w:val="20"/>
+                              </w:rPr>
+                              <w:t xml:space="preserve">int nV </w:t>
+                            </w:r>
+                            <w:r>
+                              <w:rPr>
+                                <w:sz w:val="20"/>
+                                <w:szCs w:val="20"/>
+                              </w:rPr>
+                              <w:t>= #</w:t>
+                            </w:r>
+                            <w:r>
+                              <w:rPr>
+                                <w:sz w:val="20"/>
+                                <w:szCs w:val="20"/>
+                              </w:rPr>
+                              <w:t xml:space="preserve"> vertices</w:t>
+                            </w:r>
+                          </w:p>
+                          <w:p>
+                            <w:pPr>
+                              <w:rPr>
+                                <w:sz w:val="20"/>
+                                <w:szCs w:val="20"/>
+                              </w:rPr>
+                            </w:pPr>
+                            <w:r>
+                              <w:rPr>
+                                <w:b/>
+                                <w:sz w:val="20"/>
+                                <w:szCs w:val="20"/>
+                              </w:rPr>
+                              <w:t>int nE</w:t>
+                            </w:r>
+                            <w:r>
+                              <w:rPr>
+                                <w:sz w:val="20"/>
+                                <w:szCs w:val="20"/>
+                              </w:rPr>
+                              <w:t xml:space="preserve"> = # edges</w:t>
+                            </w:r>
+                          </w:p>
+                          <w:p>
+                            <w:pPr>
+                              <w:rPr>
+                                <w:sz w:val="20"/>
+                                <w:szCs w:val="20"/>
+                              </w:rPr>
+                            </w:pPr>
+                            <w:r>
+                              <w:rPr>
+                                <w:b/>
+                                <w:sz w:val="20"/>
+                                <w:szCs w:val="20"/>
+                              </w:rPr>
+                              <w:t>int ** e</w:t>
+                            </w:r>
+                            <w:r>
+                              <w:rPr>
+                                <w:b/>
+                                <w:sz w:val="20"/>
+                                <w:szCs w:val="20"/>
+                              </w:rPr>
+                              <w:t>dges</w:t>
+                            </w:r>
+                            <w:r>
+                              <w:rPr>
+                                <w:sz w:val="20"/>
+                                <w:szCs w:val="20"/>
+                              </w:rPr>
+                              <w:t xml:space="preserve"> </w:t>
+                            </w:r>
+                            <w:r>
+                              <w:rPr>
+                                <w:sz w:val="20"/>
+                                <w:szCs w:val="20"/>
+                              </w:rPr>
+                              <w:t xml:space="preserve">= </w:t>
+                            </w:r>
+                            <w:r>
+                              <w:rPr>
+                                <w:sz w:val="20"/>
+                                <w:szCs w:val="20"/>
+                              </w:rPr>
+                              <w:t xml:space="preserve">ptr to an </w:t>
+                            </w:r>
+                            <w:r>
+                              <w:rPr>
+                                <w:b/>
+                                <w:sz w:val="20"/>
+                                <w:szCs w:val="20"/>
+                              </w:rPr>
+                              <w:t>int ptr</w:t>
+                            </w:r>
+                            <w:r>
+                              <w:rPr>
+                                <w:sz w:val="20"/>
+                                <w:szCs w:val="20"/>
+                              </w:rPr>
+                              <w:t>.</w:t>
+                            </w:r>
+                          </w:p>
+                          <w:p>
+                            <w:pPr>
+                              <w:rPr>
+                                <w:sz w:val="20"/>
+                                <w:szCs w:val="20"/>
+                              </w:rPr>
+                            </w:pPr>
+                          </w:p>
+                          <w:p>
+                            <w:pPr>
+                              <w:rPr>
+                                <w:sz w:val="20"/>
+                                <w:szCs w:val="20"/>
+                              </w:rPr>
+                            </w:pPr>
+                            <w:r>
+                              <w:rPr>
+                                <w:b/>
+                                <w:sz w:val="20"/>
+                                <w:szCs w:val="20"/>
+                              </w:rPr>
+                              <w:t>int ptr</w:t>
+                            </w:r>
+                            <w:r>
+                              <w:rPr>
+                                <w:sz w:val="20"/>
+                                <w:szCs w:val="20"/>
+                              </w:rPr>
+                              <w:t xml:space="preserve"> = </w:t>
+                            </w:r>
+                            <w:r>
+                              <w:rPr>
+                                <w:sz w:val="20"/>
+                                <w:szCs w:val="20"/>
+                              </w:rPr>
+                              <w:t>ptr to the start of an array of integers</w:t>
+                            </w:r>
+                          </w:p>
+                          <w:p>
+                            <w:pPr>
+                              <w:rPr>
+                                <w:sz w:val="20"/>
+                                <w:szCs w:val="20"/>
+                              </w:rPr>
+                            </w:pPr>
+                          </w:p>
+                          <w:p>
+                            <w:pPr>
+                              <w:rPr>
+                                <w:sz w:val="20"/>
+                                <w:szCs w:val="20"/>
+                              </w:rPr>
+                            </w:pPr>
+                            <w:r>
+                              <w:rPr>
+                                <w:sz w:val="20"/>
+                                <w:szCs w:val="20"/>
+                              </w:rPr>
+                              <w:t>We can’t do int **edges in the form of int edges[X][Y] unless we know for sure the number of ver</w:t>
+                            </w:r>
+                            <w:r>
+                              <w:rPr>
+                                <w:sz w:val="20"/>
+                                <w:szCs w:val="20"/>
+                              </w:rPr>
+                              <w:t>tices</w:t>
+                            </w:r>
+                            <w:r>
+                              <w:rPr>
+                                <w:sz w:val="20"/>
+                                <w:szCs w:val="20"/>
+                              </w:rPr>
+                              <w:t xml:space="preserve"> in the graph</w:t>
+                            </w:r>
+                            <w:r>
+                              <w:rPr>
+                                <w:sz w:val="20"/>
+                                <w:szCs w:val="20"/>
+                              </w:rPr>
+                              <w:t>.</w:t>
+                            </w:r>
+                            <w:r>
+                              <w:rPr>
+                                <w:sz w:val="20"/>
+                                <w:szCs w:val="20"/>
+                              </w:rPr>
+                              <w:t xml:space="preserve"> Otherwise for un</w:t>
+                            </w:r>
+                            <w:r>
+                              <w:rPr>
+                                <w:sz w:val="20"/>
+                                <w:szCs w:val="20"/>
+                              </w:rPr>
+                              <w:t>known, we need pointer</w:t>
+                            </w:r>
+                            <w:r>
+                              <w:rPr>
+                                <w:sz w:val="20"/>
+                                <w:szCs w:val="20"/>
+                              </w:rPr>
+                              <w:t>s</w:t>
+                            </w:r>
+                            <w:r>
+                              <w:rPr>
+                                <w:sz w:val="20"/>
+                                <w:szCs w:val="20"/>
+                              </w:rPr>
+                              <w:t>.</w:t>
+                            </w:r>
+                          </w:p>
+                          <w:p>
+                            <w:pPr>
+                              <w:rPr>
+                                <w:sz w:val="20"/>
+                                <w:szCs w:val="20"/>
+                              </w:rPr>
+                            </w:pPr>
+                          </w:p>
+                        </w:txbxContent>
+                      </wps:txbx>
+                      <wps:bodyPr rot="0" spcFirstLastPara="0" vertOverflow="overflow" horzOverflow="overflow" vert="horz" wrap="square" lIns="91440" tIns="45720" rIns="91440" bIns="45720" numCol="1" spcCol="0" rtlCol="0" fromWordArt="0" anchor="t" anchorCtr="0" forceAA="0" compatLnSpc="1">
+                        <a:prstTxWarp prst="textNoShape">
+                          <a:avLst/>
+                        </a:prstTxWarp>
+                        <a:noAutofit/>
+                      </wps:bodyPr>
+                    </wps:wsp>
+                  </a:graphicData>
+                </a:graphic>
+                <wp14:sizeRelH relativeFrom="margin">
+                  <wp14:pctWidth>0</wp14:pctWidth>
+                </wp14:sizeRelH>
+                <wp14:sizeRelV relativeFrom="margin">
+                  <wp14:pctHeight>0</wp14:pctHeight>
+                </wp14:sizeRelV>
+              </wp:anchor>
+            </w:drawing>
+          </mc:Choice>
+          <mc:Fallback>
+            <w:pict>
+              <v:shape w14:anchorId="20E955F4" id="Text_x0020_Box_x0020_15" o:spid="_x0000_s1031" type="#_x0000_t202" style="position:absolute;margin-left:319.45pt;margin-top:11.5pt;width:152.95pt;height:171.2pt;z-index:251668480;visibility:visible;mso-wrap-style:square;mso-width-percent:0;mso-height-percent:0;mso-wrap-distance-left:9pt;mso-wrap-distance-top:0;mso-wrap-distance-right:9pt;mso-wrap-distance-bottom:0;mso-position-horizontal:absolute;mso-position-horizontal-relative:text;mso-position-vertical:absolute;mso-position-vertical-relative:text;mso-width-percent:0;mso-height-percent:0;mso-width-relative:margin;mso-height-relative:margin;v-text-anchor:top" o:gfxdata="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" filled="f" stroked="f">
+                <v:textbox>
+                  <w:txbxContent>
+                    <w:p>
+                      <w:pPr>
+                        <w:rPr>
+                          <w:b/>
+                          <w:sz w:val="20"/>
+                          <w:szCs w:val="20"/>
+                        </w:rPr>
+                      </w:pPr>
+                    </w:p>
+                    <w:p>
+                      <w:pPr>
+                        <w:rPr>
+                          <w:sz w:val="20"/>
+                          <w:szCs w:val="20"/>
+                        </w:rPr>
+                      </w:pPr>
+                      <w:r>
+                        <w:rPr>
+                          <w:b/>
+                          <w:sz w:val="20"/>
+                          <w:szCs w:val="20"/>
+                        </w:rPr>
+                        <w:t xml:space="preserve">int nV </w:t>
+                      </w:r>
+                      <w:r>
+                        <w:rPr>
+                          <w:sz w:val="20"/>
+                          <w:szCs w:val="20"/>
+                        </w:rPr>
+                        <w:t>= #</w:t>
+                      </w:r>
+                      <w:r>
+                        <w:rPr>
+                          <w:sz w:val="20"/>
+                          <w:szCs w:val="20"/>
+                        </w:rPr>
+                        <w:t xml:space="preserve"> vertices</w:t>
+                      </w:r>
+                    </w:p>
+                    <w:p>
+                      <w:pPr>
+                        <w:rPr>
+                          <w:sz w:val="20"/>
+                          <w:szCs w:val="20"/>
+                        </w:rPr>
+                      </w:pPr>
+                      <w:r>
+                        <w:rPr>
+                          <w:b/>
+                          <w:sz w:val="20"/>
+                          <w:szCs w:val="20"/>
+                        </w:rPr>
+                        <w:t>int nE</w:t>
+                      </w:r>
+                      <w:r>
+                        <w:rPr>
+                          <w:sz w:val="20"/>
+                          <w:szCs w:val="20"/>
+                        </w:rPr>
+                        <w:t xml:space="preserve"> = # edges</w:t>
+                      </w:r>
+                    </w:p>
+                    <w:p>
+                      <w:pPr>
+                        <w:rPr>
+                          <w:sz w:val="20"/>
+                          <w:szCs w:val="20"/>
+                        </w:rPr>
+                      </w:pPr>
+                      <w:r>
+                        <w:rPr>
+                          <w:b/>
+                          <w:sz w:val="20"/>
+                          <w:szCs w:val="20"/>
+                        </w:rPr>
+                        <w:t>int ** e</w:t>
+                      </w:r>
+                      <w:r>
+                        <w:rPr>
+                          <w:b/>
+                          <w:sz w:val="20"/>
+                          <w:szCs w:val="20"/>
+                        </w:rPr>
+                        <w:t>dges</w:t>
+                      </w:r>
+                      <w:r>
+                        <w:rPr>
+                          <w:sz w:val="20"/>
+                          <w:szCs w:val="20"/>
+                        </w:rPr>
+                        <w:t xml:space="preserve"> </w:t>
+                      </w:r>
+                      <w:r>
+                        <w:rPr>
+                          <w:sz w:val="20"/>
+                          <w:szCs w:val="20"/>
+                        </w:rPr>
+                        <w:t xml:space="preserve">= </w:t>
+                      </w:r>
+                      <w:r>
+                        <w:rPr>
+                          <w:sz w:val="20"/>
+                          <w:szCs w:val="20"/>
+                        </w:rPr>
+                        <w:t xml:space="preserve">ptr to an </w:t>
+                      </w:r>
+                      <w:r>
+                        <w:rPr>
+                          <w:b/>
+                          <w:sz w:val="20"/>
+                          <w:szCs w:val="20"/>
+                        </w:rPr>
+                        <w:t>int ptr</w:t>
+                      </w:r>
+                      <w:r>
+                        <w:rPr>
+                          <w:sz w:val="20"/>
+                          <w:szCs w:val="20"/>
+                        </w:rPr>
+                        <w:t>.</w:t>
+                      </w:r>
+                    </w:p>
+                    <w:p>
+                      <w:pPr>
+                        <w:rPr>
+                          <w:sz w:val="20"/>
+                          <w:szCs w:val="20"/>
+                        </w:rPr>
+                      </w:pPr>
+                    </w:p>
+                    <w:p>
+                      <w:pPr>
+                        <w:rPr>
+                          <w:sz w:val="20"/>
+                          <w:szCs w:val="20"/>
+                        </w:rPr>
+                      </w:pPr>
+                      <w:r>
+                        <w:rPr>
+                          <w:b/>
+                          <w:sz w:val="20"/>
+                          <w:szCs w:val="20"/>
+                        </w:rPr>
+                        <w:t>int ptr</w:t>
+                      </w:r>
+                      <w:r>
+                        <w:rPr>
+                          <w:sz w:val="20"/>
+                          <w:szCs w:val="20"/>
+                        </w:rPr>
+                        <w:t xml:space="preserve"> = </w:t>
+                      </w:r>
+                      <w:r>
+                        <w:rPr>
+                          <w:sz w:val="20"/>
+                          <w:szCs w:val="20"/>
+                        </w:rPr>
+                        <w:t>ptr to the start of an array of integers</w:t>
+                      </w:r>
+                    </w:p>
+                    <w:p>
+                      <w:pPr>
+                        <w:rPr>
+                          <w:sz w:val="20"/>
+                          <w:szCs w:val="20"/>
+                        </w:rPr>
+                      </w:pPr>
+                    </w:p>
+                    <w:p>
+                      <w:pPr>
+                        <w:rPr>
+                          <w:sz w:val="20"/>
+                          <w:szCs w:val="20"/>
+                        </w:rPr>
+                      </w:pPr>
+                      <w:r>
+                        <w:rPr>
+                          <w:sz w:val="20"/>
+                          <w:szCs w:val="20"/>
+                        </w:rPr>
+                        <w:t>We can’t do int **edges in the form of int edges[X][Y] unless we know for sure the number of ver</w:t>
+                      </w:r>
+                      <w:r>
+                        <w:rPr>
+                          <w:sz w:val="20"/>
+                          <w:szCs w:val="20"/>
+                        </w:rPr>
+                        <w:t>tices</w:t>
+                      </w:r>
+                      <w:r>
+                        <w:rPr>
+                          <w:sz w:val="20"/>
+                          <w:szCs w:val="20"/>
+                        </w:rPr>
+                        <w:t xml:space="preserve"> in the graph</w:t>
+                      </w:r>
+                      <w:r>
+                        <w:rPr>
+                          <w:sz w:val="20"/>
+                          <w:szCs w:val="20"/>
+                        </w:rPr>
+                        <w:t>.</w:t>
+                      </w:r>
+                      <w:r>
+                        <w:rPr>
+                          <w:sz w:val="20"/>
+                          <w:szCs w:val="20"/>
+                        </w:rPr>
+                        <w:t xml:space="preserve"> Otherwise for un</w:t>
+                      </w:r>
+                      <w:r>
+                        <w:rPr>
+                          <w:sz w:val="20"/>
+                          <w:szCs w:val="20"/>
+                        </w:rPr>
+                        <w:t>known, we need pointer</w:t>
+                      </w:r>
+                      <w:r>
+                        <w:rPr>
+                          <w:sz w:val="20"/>
+                          <w:szCs w:val="20"/>
+                        </w:rPr>
+                        <w:t>s</w:t>
+                      </w:r>
+                      <w:r>
+                        <w:rPr>
+                          <w:sz w:val="20"/>
+                          <w:szCs w:val="20"/>
+                        </w:rPr>
+                        <w:t>.</w:t>
+                      </w:r>
+                    </w:p>
+                    <w:p>
+                      <w:pPr>
+                        <w:rPr>
+                          <w:sz w:val="20"/>
+                          <w:szCs w:val="20"/>
+                        </w:rPr>
+                      </w:pPr>
+                    </w:p>
+                  </w:txbxContent>
+                </v:textbox>
+                <w10:wrap type="square"/>
+              </v:shape>
+            </w:pict>
+          </mc:Fallback>
+        </mc:AlternateContent>
+      </w:r>
+      <w:r>
+        <w:rPr>
+          <w:color w:val="000000" w:themeColor="text1"/>
+          <w:sz w:val="20"/>
+          <w:szCs w:val="20"/>
+        </w:rPr>
+        <w:t xml:space="preserve">Implementation of </w:t>
+      </w:r>
+      <w:r>
+        <w:rPr>
+          <w:b/>
+          <w:color w:val="000000" w:themeColor="text1"/>
+          <w:sz w:val="20"/>
+          <w:szCs w:val="20"/>
+        </w:rPr>
+        <w:t>GraphRep</w:t>
+      </w:r>
+    </w:p>
+    <w:p>
+      <w:pPr>
+        <w:rPr>
+          <w:color w:val="000000" w:themeColor="text1"/>
+          <w:sz w:val="20"/>
+          <w:szCs w:val="20"/>
+        </w:rPr>
+      </w:pPr>
+      <w:r>
+        <w:rPr>
+          <w:noProof/>
+          <w:color w:val="000000" w:themeColor="text1"/>
+          <w:sz w:val="20"/>
+          <w:szCs w:val="20"/>
+          <w:lang w:val="en-US"/>
+        </w:rPr>
+        <w:drawing>
+          <wp:inline distT="0" distB="0" distL="0" distR="0" wp14:anchorId="58F538F8" wp14:editId="6BB19C61">
+            <wp:extent cx="3760436" cy="2051702"/>
+            <wp:effectExtent l="0" t="0" r="0" b="5715"/>
+            <wp:docPr id="14" name="Picture 14"/>
+            <wp:cNvGraphicFramePr>
+              <a:graphicFrameLocks xmlns:a="http://schemas.openxmlformats.org/drawingml/2006/main" noChangeAspect="1"/>
+            </wp:cNvGraphicFramePr>
+            <a:graphic xmlns:a="http://schemas.openxmlformats.org/drawingml/2006/main">
+              <a:graphicData uri="http://schemas.openxmlformats.org/drawingml/2006/picture">
+                <pic:pic xmlns:pic="http://schemas.openxmlformats.org/drawingml/2006/picture">
+                  <pic:nvPicPr>
+                    <pic:cNvPr id="14" name="Screen Shot 2016-09-07 at 4.02.02 PM.png"/>
+                    <pic:cNvPicPr/>
+                  </pic:nvPicPr>
+                  <pic:blipFill>
+                    <a:blip r:embed="rId13">
+                      <a:extLst>
+                        <a:ext uri="{28A0092B-C50C-407E-A947-70E740481C1C}">
+                          <a14:useLocalDpi xmlns:a14="http://schemas.microsoft.com/office/drawing/2010/main" val="0"/>
+                        </a:ext>
+                      </a:extLst>
+                    </a:blip>
+                    <a:stretch>
+                      <a:fillRect/>
+                    </a:stretch>
+                  </pic:blipFill>
+                  <pic:spPr>
+                    <a:xfrm>
+                      <a:off x="0" y="0"/>
+                      <a:ext cx="3776204" cy="2060305"/>
+                    </a:xfrm>
+                    <a:prstGeom prst="rect">
+                      <a:avLst/>
+                    </a:prstGeom>
+                  </pic:spPr>
+                </pic:pic>
+              </a:graphicData>
+            </a:graphic>
+          </wp:inline>
+        </w:drawing>
+      </w:r>
+    </w:p>
+    <w:p>
+      <w:pPr>
+        <w:rPr>
+          <w:color w:val="000000" w:themeColor="text1"/>
+          <w:sz w:val="20"/>
+          <w:szCs w:val="20"/>
+        </w:rPr>
+      </w:pPr>
+    </w:p>
+    <w:p>
+      <w:pPr>
+        <w:rPr>
+          <w:color w:val="000000" w:themeColor="text1"/>
+          <w:sz w:val="20"/>
+          <w:szCs w:val="20"/>
+        </w:rPr>
+      </w:pPr>
+      <w:r>
+        <w:rPr>
+          <w:color w:val="000000" w:themeColor="text1"/>
+          <w:sz w:val="20"/>
+          <w:szCs w:val="20"/>
+        </w:rPr>
+        <w:t>See code</w:t>
+      </w:r>
+      <w:r>
+        <w:rPr>
+          <w:color w:val="000000" w:themeColor="text1"/>
+          <w:sz w:val="20"/>
+          <w:szCs w:val="20"/>
+        </w:rPr>
+        <w:t xml:space="preserve"> for graph initialisation</w:t>
+      </w:r>
+      <w:r>
+        <w:rPr>
+          <w:color w:val="000000" w:themeColor="text1"/>
+          <w:sz w:val="20"/>
+          <w:szCs w:val="20"/>
+        </w:rPr>
+        <w:t>.</w:t>
+      </w:r>
+    </w:p>
+    <w:p>
+      <w:pPr>
+        <w:rPr>
+          <w:color w:val="000000" w:themeColor="text1"/>
+          <w:sz w:val="20"/>
+          <w:szCs w:val="20"/>
+        </w:rPr>
+      </w:pPr>
+      <w:r>
+        <w:rPr>
+          <w:color w:val="000000" w:themeColor="text1"/>
+          <w:sz w:val="20"/>
+          <w:szCs w:val="20"/>
+        </w:rPr>
+        <w:t>See code for validity checking</w:t>
+      </w:r>
+      <w:r>
+        <w:rPr>
+          <w:color w:val="000000" w:themeColor="text1"/>
+          <w:sz w:val="20"/>
+          <w:szCs w:val="20"/>
+        </w:rPr>
+        <w:t>.</w:t>
+      </w:r>
       <w:bookmarkStart w:id="0" w:name="_GoBack"/>
       <w:bookmarkEnd w:id="0"/>
     </w:p>
@@ -7164,6 +8715,119 @@
     </w:lvl>
   </w:abstractNum>
   <w:abstractNum w:abstractNumId="17">
+    <w:nsid w:val="674C0D5F"/>
+    <w:multiLevelType w:val="hybridMultilevel"/>
+    <w:tmpl w:val="4258AA24"/>
+    <w:lvl w:ilvl="0" w:tplc="04090001">
+      <w:start w:val="1"/>
+      <w:numFmt w:val="bullet"/>
+      <w:lvlText w:val=""/>
+      <w:lvlJc w:val="left"/>
+      <w:pPr>
+        <w:ind w:left="720" w:hanging="360"/>
+      </w:pPr>
+      <w:rPr>
+        <w:rFonts w:ascii="Symbol" w:hAnsi="Symbol" w:hint="default"/>
+      </w:rPr>
+    </w:lvl>
+    <w:lvl w:ilvl="1" w:tplc="04090003" w:tentative="1">
+      <w:start w:val="1"/>
+      <w:numFmt w:val="bullet"/>
+      <w:lvlText w:val="o"/>
+      <w:lvlJc w:val="left"/>
+      <w:pPr>
+        <w:ind w:left="1440" w:hanging="360"/>
+      </w:pPr>
+      <w:rPr>
+        <w:rFonts w:ascii="Courier New" w:hAnsi="Courier New" w:cs="Courier New" w:hint="default"/>
+      </w:rPr>
+    </w:lvl>
+    <w:lvl w:ilvl="2" w:tplc="04090005" w:tentative="1">
+      <w:start w:val="1"/>
+      <w:numFmt w:val="bullet"/>
+      <w:lvlText w:val=""/>
+      <w:lvlJc w:val="left"/>
+      <w:pPr>
+        <w:ind w:left="2160" w:hanging="360"/>
+      </w:pPr>
+      <w:rPr>
+        <w:rFonts w:ascii="Wingdings" w:hAnsi="Wingdings" w:hint="default"/>
+      </w:rPr>
+    </w:lvl>
+    <w:lvl w:ilvl="3" w:tplc="04090001" w:tentative="1">
+      <w:start w:val="1"/>
+      <w:numFmt w:val="bullet"/>
+      <w:lvlText w:val=""/>
+      <w:lvlJc w:val="left"/>
+      <w:pPr>
+        <w:ind w:left="2880" w:hanging="360"/>
+      </w:pPr>
+      <w:rPr>
+        <w:rFonts w:ascii="Symbol" w:hAnsi="Symbol" w:hint="default"/>
+      </w:rPr>
+    </w:lvl>
+    <w:lvl w:ilvl="4" w:tplc="04090003" w:tentative="1">
+      <w:start w:val="1"/>
+      <w:numFmt w:val="bullet"/>
+      <w:lvlText w:val="o"/>
+      <w:lvlJc w:val="left"/>
+      <w:pPr>
+        <w:ind w:left="3600" w:hanging="360"/>
+      </w:pPr>
+      <w:rPr>
+        <w:rFonts w:ascii="Courier New" w:hAnsi="Courier New" w:cs="Courier New" w:hint="default"/>
+      </w:rPr>
+    </w:lvl>
+    <w:lvl w:ilvl="5" w:tplc="04090005" w:tentative="1">
+      <w:start w:val="1"/>
+      <w:numFmt w:val="bullet"/>
+      <w:lvlText w:val=""/>
+      <w:lvlJc w:val="left"/>
+      <w:pPr>
+        <w:ind w:left="4320" w:hanging="360"/>
+      </w:pPr>
+      <w:rPr>
+        <w:rFonts w:ascii="Wingdings" w:hAnsi="Wingdings" w:hint="default"/>
+      </w:rPr>
+    </w:lvl>
+    <w:lvl w:ilvl="6" w:tplc="04090001" w:tentative="1">
+      <w:start w:val="1"/>
+      <w:numFmt w:val="bullet"/>
+      <w:lvlText w:val=""/>
+      <w:lvlJc w:val="left"/>
+      <w:pPr>
+        <w:ind w:left="5040" w:hanging="360"/>
+      </w:pPr>
+      <w:rPr>
+        <w:rFonts w:ascii="Symbol" w:hAnsi="Symbol" w:hint="default"/>
+      </w:rPr>
+    </w:lvl>
+    <w:lvl w:ilvl="7" w:tplc="04090003" w:tentative="1">
+      <w:start w:val="1"/>
+      <w:numFmt w:val="bullet"/>
+      <w:lvlText w:val="o"/>
+      <w:lvlJc w:val="left"/>
+      <w:pPr>
+        <w:ind w:left="5760" w:hanging="360"/>
+      </w:pPr>
+      <w:rPr>
+        <w:rFonts w:ascii="Courier New" w:hAnsi="Courier New" w:cs="Courier New" w:hint="default"/>
+      </w:rPr>
+    </w:lvl>
+    <w:lvl w:ilvl="8" w:tplc="04090005" w:tentative="1">
+      <w:start w:val="1"/>
+      <w:numFmt w:val="bullet"/>
+      <w:lvlText w:val=""/>
+      <w:lvlJc w:val="left"/>
+      <w:pPr>
+        <w:ind w:left="6480" w:hanging="360"/>
+      </w:pPr>
+      <w:rPr>
+        <w:rFonts w:ascii="Wingdings" w:hAnsi="Wingdings" w:hint="default"/>
+      </w:rPr>
+    </w:lvl>
+  </w:abstractNum>
+  <w:abstractNum w:abstractNumId="18">
     <w:nsid w:val="6A6201E8"/>
     <w:multiLevelType w:val="hybridMultilevel"/>
     <w:tmpl w:val="BAC0DB1A"/>
@@ -7276,7 +8940,7 @@
       </w:rPr>
     </w:lvl>
   </w:abstractNum>
-  <w:abstractNum w:abstractNumId="18">
+  <w:abstractNum w:abstractNumId="19">
     <w:nsid w:val="6F11273B"/>
     <w:multiLevelType w:val="hybridMultilevel"/>
     <w:tmpl w:val="80665440"/>
@@ -7389,7 +9053,7 @@
       </w:rPr>
     </w:lvl>
   </w:abstractNum>
-  <w:abstractNum w:abstractNumId="19">
+  <w:abstractNum w:abstractNumId="20">
     <w:nsid w:val="76074760"/>
     <w:multiLevelType w:val="hybridMultilevel"/>
     <w:tmpl w:val="8D4AE35E"/>
@@ -7502,7 +9166,120 @@
       </w:rPr>
     </w:lvl>
   </w:abstractNum>
-  <w:abstractNum w:abstractNumId="20">
+  <w:abstractNum w:abstractNumId="21">
+    <w:nsid w:val="784372FA"/>
+    <w:multiLevelType w:val="hybridMultilevel"/>
+    <w:tmpl w:val="848087FC"/>
+    <w:lvl w:ilvl="0" w:tplc="04090001">
+      <w:start w:val="1"/>
+      <w:numFmt w:val="bullet"/>
+      <w:lvlText w:val=""/>
+      <w:lvlJc w:val="left"/>
+      <w:pPr>
+        <w:ind w:left="720" w:hanging="360"/>
+      </w:pPr>
+      <w:rPr>
+        <w:rFonts w:ascii="Symbol" w:hAnsi="Symbol" w:hint="default"/>
+      </w:rPr>
+    </w:lvl>
+    <w:lvl w:ilvl="1" w:tplc="04090003" w:tentative="1">
+      <w:start w:val="1"/>
+      <w:numFmt w:val="bullet"/>
+      <w:lvlText w:val="o"/>
+      <w:lvlJc w:val="left"/>
+      <w:pPr>
+        <w:ind w:left="1440" w:hanging="360"/>
+      </w:pPr>
+      <w:rPr>
+        <w:rFonts w:ascii="Courier New" w:hAnsi="Courier New" w:cs="Courier New" w:hint="default"/>
+      </w:rPr>
+    </w:lvl>
+    <w:lvl w:ilvl="2" w:tplc="04090005" w:tentative="1">
+      <w:start w:val="1"/>
+      <w:numFmt w:val="bullet"/>
+      <w:lvlText w:val=""/>
+      <w:lvlJc w:val="left"/>
+      <w:pPr>
+        <w:ind w:left="2160" w:hanging="360"/>
+      </w:pPr>
+      <w:rPr>
+        <w:rFonts w:ascii="Wingdings" w:hAnsi="Wingdings" w:hint="default"/>
+      </w:rPr>
+    </w:lvl>
+    <w:lvl w:ilvl="3" w:tplc="04090001" w:tentative="1">
+      <w:start w:val="1"/>
+      <w:numFmt w:val="bullet"/>
+      <w:lvlText w:val=""/>
+      <w:lvlJc w:val="left"/>
+      <w:pPr>
+        <w:ind w:left="2880" w:hanging="360"/>
+      </w:pPr>
+      <w:rPr>
+        <w:rFonts w:ascii="Symbol" w:hAnsi="Symbol" w:hint="default"/>
+      </w:rPr>
+    </w:lvl>
+    <w:lvl w:ilvl="4" w:tplc="04090003" w:tentative="1">
+      <w:start w:val="1"/>
+      <w:numFmt w:val="bullet"/>
+      <w:lvlText w:val="o"/>
+      <w:lvlJc w:val="left"/>
+      <w:pPr>
+        <w:ind w:left="3600" w:hanging="360"/>
+      </w:pPr>
+      <w:rPr>
+        <w:rFonts w:ascii="Courier New" w:hAnsi="Courier New" w:cs="Courier New" w:hint="default"/>
+      </w:rPr>
+    </w:lvl>
+    <w:lvl w:ilvl="5" w:tplc="04090005" w:tentative="1">
+      <w:start w:val="1"/>
+      <w:numFmt w:val="bullet"/>
+      <w:lvlText w:val=""/>
+      <w:lvlJc w:val="left"/>
+      <w:pPr>
+        <w:ind w:left="4320" w:hanging="360"/>
+      </w:pPr>
+      <w:rPr>
+        <w:rFonts w:ascii="Wingdings" w:hAnsi="Wingdings" w:hint="default"/>
+      </w:rPr>
+    </w:lvl>
+    <w:lvl w:ilvl="6" w:tplc="04090001" w:tentative="1">
+      <w:start w:val="1"/>
+      <w:numFmt w:val="bullet"/>
+      <w:lvlText w:val=""/>
+      <w:lvlJc w:val="left"/>
+      <w:pPr>
+        <w:ind w:left="5040" w:hanging="360"/>
+      </w:pPr>
+      <w:rPr>
+        <w:rFonts w:ascii="Symbol" w:hAnsi="Symbol" w:hint="default"/>
+      </w:rPr>
+    </w:lvl>
+    <w:lvl w:ilvl="7" w:tplc="04090003" w:tentative="1">
+      <w:start w:val="1"/>
+      <w:numFmt w:val="bullet"/>
+      <w:lvlText w:val="o"/>
+      <w:lvlJc w:val="left"/>
+      <w:pPr>
+        <w:ind w:left="5760" w:hanging="360"/>
+      </w:pPr>
+      <w:rPr>
+        <w:rFonts w:ascii="Courier New" w:hAnsi="Courier New" w:cs="Courier New" w:hint="default"/>
+      </w:rPr>
+    </w:lvl>
+    <w:lvl w:ilvl="8" w:tplc="04090005" w:tentative="1">
+      <w:start w:val="1"/>
+      <w:numFmt w:val="bullet"/>
+      <w:lvlText w:val=""/>
+      <w:lvlJc w:val="left"/>
+      <w:pPr>
+        <w:ind w:left="6480" w:hanging="360"/>
+      </w:pPr>
+      <w:rPr>
+        <w:rFonts w:ascii="Wingdings" w:hAnsi="Wingdings" w:hint="default"/>
+      </w:rPr>
+    </w:lvl>
+  </w:abstractNum>
+  <w:abstractNum w:abstractNumId="22">
     <w:nsid w:val="78F05080"/>
     <w:multiLevelType w:val="hybridMultilevel"/>
     <w:tmpl w:val="927E7116"/>
@@ -7615,7 +9392,7 @@
       </w:rPr>
     </w:lvl>
   </w:abstractNum>
-  <w:abstractNum w:abstractNumId="21">
+  <w:abstractNum w:abstractNumId="23">
     <w:nsid w:val="7C8D7810"/>
     <w:multiLevelType w:val="hybridMultilevel"/>
     <w:tmpl w:val="84F2B428"/>
@@ -7738,7 +9515,7 @@
     <w:abstractNumId w:val="6"/>
   </w:num>
   <w:num w:numId="4">
-    <w:abstractNumId w:val="19"/>
+    <w:abstractNumId w:val="20"/>
   </w:num>
   <w:num w:numId="5">
     <w:abstractNumId w:val="2"/>
@@ -7747,7 +9524,7 @@
     <w:abstractNumId w:val="4"/>
   </w:num>
   <w:num w:numId="7">
-    <w:abstractNumId w:val="17"/>
+    <w:abstractNumId w:val="18"/>
   </w:num>
   <w:num w:numId="8">
     <w:abstractNumId w:val="0"/>
@@ -7765,13 +9542,13 @@
     <w:abstractNumId w:val="3"/>
   </w:num>
   <w:num w:numId="13">
-    <w:abstractNumId w:val="18"/>
+    <w:abstractNumId w:val="19"/>
   </w:num>
   <w:num w:numId="14">
     <w:abstractNumId w:val="5"/>
   </w:num>
   <w:num w:numId="15">
-    <w:abstractNumId w:val="21"/>
+    <w:abstractNumId w:val="23"/>
   </w:num>
   <w:num w:numId="16">
     <w:abstractNumId w:val="8"/>
@@ -7789,10 +9566,16 @@
     <w:abstractNumId w:val="12"/>
   </w:num>
   <w:num w:numId="21">
-    <w:abstractNumId w:val="20"/>
+    <w:abstractNumId w:val="22"/>
   </w:num>
   <w:num w:numId="22">
     <w:abstractNumId w:val="16"/>
+  </w:num>
+  <w:num w:numId="23">
+    <w:abstractNumId w:val="21"/>
+  </w:num>
+  <w:num w:numId="24">
+    <w:abstractNumId w:val="17"/>
   </w:num>
 </w:numbering>
 </file>

</xml_diff>

<commit_message>
adding traversal code + re-arrange folders
</commit_message>
<xml_diff>
--- a/L_Notes/L6_Notes.docx
+++ b/L_Notes/L6_Notes.docx
@@ -14,8 +14,10 @@
           <w:b/>
           <w:color w:val="4472C4" w:themeColor="accent5"/>
         </w:rPr>
-        <w:t>QUEUES</w:t>
-      </w:r>
+        <w:t>GRAPH TRAVERSAL</w:t>
+      </w:r>
+      <w:bookmarkStart w:id="0" w:name="_GoBack"/>
+      <w:bookmarkEnd w:id="0"/>
     </w:p>
     <w:p>
       <w:pPr>
@@ -53,25 +55,7 @@
           <w:sz w:val="20"/>
           <w:szCs w:val="20"/>
         </w:rPr>
-        <w:t xml:space="preserve">First </w:t>
-      </w:r>
-      <w:proofErr w:type="gramStart"/>
-      <w:r>
-        <w:rPr>
-          <w:color w:val="000000" w:themeColor="text1"/>
-          <w:sz w:val="20"/>
-          <w:szCs w:val="20"/>
-        </w:rPr>
-        <w:t>In</w:t>
-      </w:r>
-      <w:proofErr w:type="gramEnd"/>
-      <w:r>
-        <w:rPr>
-          <w:color w:val="000000" w:themeColor="text1"/>
-          <w:sz w:val="20"/>
-          <w:szCs w:val="20"/>
-        </w:rPr>
-        <w:t xml:space="preserve"> First Out</w:t>
+        <w:t>First In First Out</w:t>
       </w:r>
       <w:r>
         <w:rPr>
@@ -121,7 +105,6 @@
           <w:szCs w:val="20"/>
         </w:rPr>
       </w:pPr>
-      <w:proofErr w:type="gramStart"/>
       <w:r>
         <w:rPr>
           <w:b/>
@@ -129,17 +112,7 @@
           <w:sz w:val="20"/>
           <w:szCs w:val="20"/>
         </w:rPr>
-        <w:t>Enqueue(</w:t>
-      </w:r>
-      <w:proofErr w:type="gramEnd"/>
-      <w:r>
-        <w:rPr>
-          <w:b/>
-          <w:color w:val="000000" w:themeColor="text1"/>
-          <w:sz w:val="20"/>
-          <w:szCs w:val="20"/>
-        </w:rPr>
-        <w:t>Queue q, Item it)</w:t>
+        <w:t>Enqueue(Queue q, Item it)</w:t>
       </w:r>
       <w:r>
         <w:rPr>
@@ -170,27 +143,7 @@
           <w:sz w:val="20"/>
           <w:szCs w:val="20"/>
         </w:rPr>
-        <w:t xml:space="preserve">Item it = </w:t>
-      </w:r>
-      <w:proofErr w:type="gramStart"/>
-      <w:r>
-        <w:rPr>
-          <w:b/>
-          <w:color w:val="000000" w:themeColor="text1"/>
-          <w:sz w:val="20"/>
-          <w:szCs w:val="20"/>
-        </w:rPr>
-        <w:t>dequeue(</w:t>
-      </w:r>
-      <w:proofErr w:type="gramEnd"/>
-      <w:r>
-        <w:rPr>
-          <w:b/>
-          <w:color w:val="000000" w:themeColor="text1"/>
-          <w:sz w:val="20"/>
-          <w:szCs w:val="20"/>
-        </w:rPr>
-        <w:t>Queue q)</w:t>
+        <w:t>Item it = dequeue(Queue q)</w:t>
       </w:r>
       <w:r>
         <w:rPr>
@@ -229,7 +182,6 @@
           <w:szCs w:val="20"/>
         </w:rPr>
       </w:pPr>
-      <w:proofErr w:type="gramStart"/>
       <w:r>
         <w:rPr>
           <w:b/>
@@ -237,17 +189,7 @@
           <w:sz w:val="20"/>
           <w:szCs w:val="20"/>
         </w:rPr>
-        <w:t>isEmpty(</w:t>
-      </w:r>
-      <w:proofErr w:type="gramEnd"/>
-      <w:r>
-        <w:rPr>
-          <w:b/>
-          <w:color w:val="000000" w:themeColor="text1"/>
-          <w:sz w:val="20"/>
-          <w:szCs w:val="20"/>
-        </w:rPr>
-        <w:t>Queue q)</w:t>
+        <w:t>isEmpty(Queue q)</w:t>
       </w:r>
       <w:r>
         <w:rPr>
@@ -271,7 +213,6 @@
           <w:szCs w:val="20"/>
         </w:rPr>
       </w:pPr>
-      <w:proofErr w:type="gramStart"/>
       <w:r>
         <w:rPr>
           <w:b/>
@@ -279,17 +220,7 @@
           <w:sz w:val="20"/>
           <w:szCs w:val="20"/>
         </w:rPr>
-        <w:t>Length(</w:t>
-      </w:r>
-      <w:proofErr w:type="gramEnd"/>
-      <w:r>
-        <w:rPr>
-          <w:b/>
-          <w:color w:val="000000" w:themeColor="text1"/>
-          <w:sz w:val="20"/>
-          <w:szCs w:val="20"/>
-        </w:rPr>
-        <w:t>Queue q)</w:t>
+        <w:t>Length(Queue q)</w:t>
       </w:r>
       <w:r>
         <w:rPr>
@@ -313,7 +244,6 @@
           <w:szCs w:val="20"/>
         </w:rPr>
       </w:pPr>
-      <w:proofErr w:type="gramStart"/>
       <w:r>
         <w:rPr>
           <w:b/>
@@ -321,36 +251,16 @@
           <w:sz w:val="20"/>
           <w:szCs w:val="20"/>
         </w:rPr>
-        <w:t>Show(</w:t>
-      </w:r>
-      <w:proofErr w:type="gramEnd"/>
-      <w:r>
-        <w:rPr>
-          <w:b/>
-          <w:color w:val="000000" w:themeColor="text1"/>
-          <w:sz w:val="20"/>
-          <w:szCs w:val="20"/>
-        </w:rPr>
-        <w:t>Queue q)</w:t>
-      </w:r>
-      <w:r>
-        <w:rPr>
-          <w:color w:val="000000" w:themeColor="text1"/>
-          <w:sz w:val="20"/>
-          <w:szCs w:val="20"/>
-        </w:rPr>
-        <w:t xml:space="preserve"> display queue on </w:t>
-      </w:r>
-      <w:proofErr w:type="spellStart"/>
-      <w:r>
-        <w:rPr>
-          <w:color w:val="000000" w:themeColor="text1"/>
-          <w:sz w:val="20"/>
-          <w:szCs w:val="20"/>
-        </w:rPr>
-        <w:t>stdout</w:t>
-      </w:r>
-      <w:proofErr w:type="spellEnd"/>
+        <w:t>Show(Queue q)</w:t>
+      </w:r>
+      <w:r>
+        <w:rPr>
+          <w:color w:val="000000" w:themeColor="text1"/>
+          <w:sz w:val="20"/>
+          <w:szCs w:val="20"/>
+        </w:rPr>
+        <w:t xml:space="preserve"> display queue on stdout</w:t>
+      </w:r>
     </w:p>
     <w:p>
       <w:pPr>
@@ -372,27 +282,7 @@
           <w:sz w:val="20"/>
           <w:szCs w:val="20"/>
         </w:rPr>
-        <w:t xml:space="preserve">Queue q = </w:t>
-      </w:r>
-      <w:proofErr w:type="gramStart"/>
-      <w:r>
-        <w:rPr>
-          <w:b/>
-          <w:color w:val="000000" w:themeColor="text1"/>
-          <w:sz w:val="20"/>
-          <w:szCs w:val="20"/>
-        </w:rPr>
-        <w:t>newQueue(</w:t>
-      </w:r>
-      <w:proofErr w:type="gramEnd"/>
-      <w:r>
-        <w:rPr>
-          <w:b/>
-          <w:color w:val="000000" w:themeColor="text1"/>
-          <w:sz w:val="20"/>
-          <w:szCs w:val="20"/>
-        </w:rPr>
-        <w:t>)</w:t>
+        <w:t>Queue q = newQueue()</w:t>
       </w:r>
       <w:r>
         <w:rPr>
@@ -416,8 +306,6 @@
           <w:szCs w:val="20"/>
         </w:rPr>
       </w:pPr>
-      <w:proofErr w:type="spellStart"/>
-      <w:proofErr w:type="gramStart"/>
       <w:r>
         <w:rPr>
           <w:b/>
@@ -425,27 +313,7 @@
           <w:sz w:val="20"/>
           <w:szCs w:val="20"/>
         </w:rPr>
-        <w:t>dropQueue</w:t>
-      </w:r>
-      <w:proofErr w:type="spellEnd"/>
-      <w:r>
-        <w:rPr>
-          <w:b/>
-          <w:color w:val="000000" w:themeColor="text1"/>
-          <w:sz w:val="20"/>
-          <w:szCs w:val="20"/>
-        </w:rPr>
-        <w:t>(</w:t>
-      </w:r>
-      <w:proofErr w:type="gramEnd"/>
-      <w:r>
-        <w:rPr>
-          <w:b/>
-          <w:color w:val="000000" w:themeColor="text1"/>
-          <w:sz w:val="20"/>
-          <w:szCs w:val="20"/>
-        </w:rPr>
-        <w:t>Queue q)</w:t>
+        <w:t>dropQueue(Queue q)</w:t>
       </w:r>
       <w:r>
         <w:rPr>
@@ -688,27 +556,7 @@
           <w:sz w:val="20"/>
           <w:szCs w:val="20"/>
         </w:rPr>
-        <w:t xml:space="preserve">void </w:t>
-      </w:r>
-      <w:proofErr w:type="gramStart"/>
-      <w:r>
-        <w:rPr>
-          <w:b/>
-          <w:color w:val="000000" w:themeColor="text1"/>
-          <w:sz w:val="20"/>
-          <w:szCs w:val="20"/>
-        </w:rPr>
-        <w:t>join(</w:t>
-      </w:r>
-      <w:proofErr w:type="gramEnd"/>
-      <w:r>
-        <w:rPr>
-          <w:b/>
-          <w:color w:val="000000" w:themeColor="text1"/>
-          <w:sz w:val="20"/>
-          <w:szCs w:val="20"/>
-        </w:rPr>
-        <w:t>PQ, Item)</w:t>
+        <w:t>void join(PQ, Item)</w:t>
       </w:r>
       <w:r>
         <w:rPr>
@@ -778,27 +626,7 @@
           <w:sz w:val="20"/>
           <w:szCs w:val="20"/>
         </w:rPr>
-        <w:t xml:space="preserve">Item </w:t>
-      </w:r>
-      <w:proofErr w:type="gramStart"/>
-      <w:r>
-        <w:rPr>
-          <w:b/>
-          <w:color w:val="000000" w:themeColor="text1"/>
-          <w:sz w:val="20"/>
-          <w:szCs w:val="20"/>
-        </w:rPr>
-        <w:t>remove(</w:t>
-      </w:r>
-      <w:proofErr w:type="gramEnd"/>
-      <w:r>
-        <w:rPr>
-          <w:b/>
-          <w:color w:val="000000" w:themeColor="text1"/>
-          <w:sz w:val="20"/>
-          <w:szCs w:val="20"/>
-        </w:rPr>
-        <w:t>PQ, Key)</w:t>
+        <w:t>Item remove(PQ, Key)</w:t>
       </w:r>
       <w:r>
         <w:rPr>
@@ -824,21 +652,12 @@
           <w:szCs w:val="20"/>
         </w:rPr>
       </w:pPr>
-      <w:proofErr w:type="gramStart"/>
-      <w:r>
-        <w:rPr>
-          <w:sz w:val="20"/>
-          <w:szCs w:val="20"/>
-        </w:rPr>
-        <w:t>Plus</w:t>
-      </w:r>
-      <w:proofErr w:type="gramEnd"/>
-      <w:r>
-        <w:rPr>
-          <w:sz w:val="20"/>
-          <w:szCs w:val="20"/>
-        </w:rPr>
-        <w:t xml:space="preserve"> generic ADT operations:</w:t>
+      <w:r>
+        <w:rPr>
+          <w:sz w:val="20"/>
+          <w:szCs w:val="20"/>
+        </w:rPr>
+        <w:t>Plus generic ADT operations:</w:t>
       </w:r>
     </w:p>
     <w:p>
@@ -854,7 +673,6 @@
           <w:szCs w:val="20"/>
         </w:rPr>
       </w:pPr>
-      <w:proofErr w:type="spellStart"/>
       <w:r>
         <w:rPr>
           <w:b/>
@@ -862,9 +680,16 @@
           <w:sz w:val="20"/>
           <w:szCs w:val="20"/>
         </w:rPr>
-        <w:t>newPQ</w:t>
-      </w:r>
-      <w:proofErr w:type="spellEnd"/>
+        <w:t xml:space="preserve">newPQ </w:t>
+      </w:r>
+      <w:r>
+        <w:rPr>
+          <w:color w:val="000000" w:themeColor="text1"/>
+          <w:sz w:val="20"/>
+          <w:szCs w:val="20"/>
+        </w:rPr>
+        <w:t xml:space="preserve">/ </w:t>
+      </w:r>
       <w:r>
         <w:rPr>
           <w:b/>
@@ -872,27 +697,8 @@
           <w:sz w:val="20"/>
           <w:szCs w:val="20"/>
         </w:rPr>
-        <w:t xml:space="preserve"> </w:t>
-      </w:r>
-      <w:r>
-        <w:rPr>
-          <w:color w:val="000000" w:themeColor="text1"/>
-          <w:sz w:val="20"/>
-          <w:szCs w:val="20"/>
-        </w:rPr>
-        <w:t xml:space="preserve">/ </w:t>
-      </w:r>
-      <w:proofErr w:type="spellStart"/>
-      <w:r>
-        <w:rPr>
-          <w:b/>
-          <w:color w:val="000000" w:themeColor="text1"/>
-          <w:sz w:val="20"/>
-          <w:szCs w:val="20"/>
-        </w:rPr>
         <w:t>dropPQ</w:t>
       </w:r>
-      <w:proofErr w:type="spellEnd"/>
       <w:r>
         <w:rPr>
           <w:color w:val="000000" w:themeColor="text1"/>
@@ -1637,7 +1443,6 @@
                               </w:rPr>
                               <w:t xml:space="preserve">For a </w:t>
                             </w:r>
-                            <w:proofErr w:type="spellStart"/>
                             <w:r>
                               <w:rPr>
                                 <w:b/>
@@ -1646,7 +1451,6 @@
                               </w:rPr>
                               <w:t>PQueue</w:t>
                             </w:r>
-                            <w:proofErr w:type="spellEnd"/>
                             <w:r>
                               <w:rPr>
                                 <w:sz w:val="20"/>
@@ -1767,7 +1571,6 @@
                         </w:rPr>
                         <w:t xml:space="preserve">For a </w:t>
                       </w:r>
-                      <w:proofErr w:type="spellStart"/>
                       <w:r>
                         <w:rPr>
                           <w:b/>
@@ -1776,7 +1579,6 @@
                         </w:rPr>
                         <w:t>PQueue</w:t>
                       </w:r>
-                      <w:proofErr w:type="spellEnd"/>
                       <w:r>
                         <w:rPr>
                           <w:sz w:val="20"/>
@@ -2181,25 +1983,7 @@
           <w:sz w:val="20"/>
           <w:szCs w:val="20"/>
         </w:rPr>
-        <w:t xml:space="preserve">Facebook: items are </w:t>
-      </w:r>
-      <w:proofErr w:type="gramStart"/>
-      <w:r>
-        <w:rPr>
-          <w:color w:val="000000" w:themeColor="text1"/>
-          <w:sz w:val="20"/>
-          <w:szCs w:val="20"/>
-        </w:rPr>
-        <w:t>people,</w:t>
-      </w:r>
-      <w:proofErr w:type="gramEnd"/>
-      <w:r>
-        <w:rPr>
-          <w:color w:val="000000" w:themeColor="text1"/>
-          <w:sz w:val="20"/>
-          <w:szCs w:val="20"/>
-        </w:rPr>
-        <w:t xml:space="preserve"> connections are “friends”</w:t>
+        <w:t>Facebook: items are people, connections are “friends”</w:t>
       </w:r>
     </w:p>
     <w:p>
@@ -2287,27 +2071,7 @@
           <w:sz w:val="20"/>
           <w:szCs w:val="20"/>
         </w:rPr>
-        <w:t xml:space="preserve">Graphs are more </w:t>
-      </w:r>
-      <w:proofErr w:type="gramStart"/>
-      <w:r>
-        <w:rPr>
-          <w:b/>
-          <w:color w:val="000000" w:themeColor="text1"/>
-          <w:sz w:val="20"/>
-          <w:szCs w:val="20"/>
-        </w:rPr>
-        <w:t>GENERAL,</w:t>
-      </w:r>
-      <w:proofErr w:type="gramEnd"/>
-      <w:r>
-        <w:rPr>
-          <w:b/>
-          <w:color w:val="000000" w:themeColor="text1"/>
-          <w:sz w:val="20"/>
-          <w:szCs w:val="20"/>
-        </w:rPr>
-        <w:t xml:space="preserve"> they show arbitrary connections</w:t>
+        <w:t>Graphs are more GENERAL, they show arbitrary connections</w:t>
       </w:r>
       <w:r>
         <w:rPr>
@@ -2396,25 +2160,7 @@
           <w:sz w:val="20"/>
           <w:szCs w:val="20"/>
         </w:rPr>
-        <w:t xml:space="preserve">E is a set of edges (subset of </w:t>
-      </w:r>
-      <w:proofErr w:type="spellStart"/>
-      <w:r>
-        <w:rPr>
-          <w:color w:val="000000" w:themeColor="text1"/>
-          <w:sz w:val="20"/>
-          <w:szCs w:val="20"/>
-        </w:rPr>
-        <w:t>VxV</w:t>
-      </w:r>
-      <w:proofErr w:type="spellEnd"/>
-      <w:r>
-        <w:rPr>
-          <w:color w:val="000000" w:themeColor="text1"/>
-          <w:sz w:val="20"/>
-          <w:szCs w:val="20"/>
-        </w:rPr>
-        <w:t>)</w:t>
+        <w:t>E is a set of edges (subset of VxV)</w:t>
       </w:r>
     </w:p>
     <w:p>
@@ -3440,18 +3186,8 @@
           <w:sz w:val="20"/>
           <w:szCs w:val="20"/>
         </w:rPr>
-        <w:t xml:space="preserve">The ratio </w:t>
-      </w:r>
-      <w:proofErr w:type="gramStart"/>
-      <w:r>
-        <w:rPr>
-          <w:color w:val="000000" w:themeColor="text1"/>
-          <w:sz w:val="20"/>
-          <w:szCs w:val="20"/>
-        </w:rPr>
-        <w:t>V:E</w:t>
-      </w:r>
-      <w:proofErr w:type="gramEnd"/>
+        <w:t>The ratio V:E</w:t>
+      </w:r>
       <w:r>
         <w:rPr>
           <w:color w:val="000000" w:themeColor="text1"/>
@@ -5037,25 +4773,7 @@
           <w:sz w:val="20"/>
           <w:szCs w:val="20"/>
         </w:rPr>
-        <w:t xml:space="preserve">Each edge has an associated value (weight) (e.g. </w:t>
-      </w:r>
-      <w:proofErr w:type="spellStart"/>
-      <w:r>
-        <w:rPr>
-          <w:color w:val="000000" w:themeColor="text1"/>
-          <w:sz w:val="20"/>
-          <w:szCs w:val="20"/>
-        </w:rPr>
-        <w:t>Aus</w:t>
-      </w:r>
-      <w:proofErr w:type="spellEnd"/>
-      <w:r>
-        <w:rPr>
-          <w:color w:val="000000" w:themeColor="text1"/>
-          <w:sz w:val="20"/>
-          <w:szCs w:val="20"/>
-        </w:rPr>
-        <w:t xml:space="preserve"> roads)</w:t>
+        <w:t>Each edge has an associated value (weight) (e.g. Aus roads)</w:t>
       </w:r>
     </w:p>
     <w:p>
@@ -5712,25 +5430,7 @@
           <w:sz w:val="20"/>
           <w:szCs w:val="20"/>
         </w:rPr>
-        <w:t xml:space="preserve">Edges represented by a </w:t>
-      </w:r>
-      <w:proofErr w:type="spellStart"/>
-      <w:r>
-        <w:rPr>
-          <w:color w:val="000000" w:themeColor="text1"/>
-          <w:sz w:val="20"/>
-          <w:szCs w:val="20"/>
-        </w:rPr>
-        <w:t>VxV</w:t>
-      </w:r>
-      <w:proofErr w:type="spellEnd"/>
-      <w:r>
-        <w:rPr>
-          <w:color w:val="000000" w:themeColor="text1"/>
-          <w:sz w:val="20"/>
-          <w:szCs w:val="20"/>
-        </w:rPr>
-        <w:t xml:space="preserve"> matrix</w:t>
+        <w:t>Edges represented by a VxV matrix</w:t>
       </w:r>
     </w:p>
     <w:p>
@@ -6292,25 +5992,7 @@
                                 <w:sz w:val="20"/>
                                 <w:szCs w:val="20"/>
                               </w:rPr>
-                              <w:t xml:space="preserve">int </w:t>
-                            </w:r>
-                            <w:proofErr w:type="spellStart"/>
-                            <w:r>
-                              <w:rPr>
-                                <w:b/>
-                                <w:sz w:val="20"/>
-                                <w:szCs w:val="20"/>
-                              </w:rPr>
-                              <w:t>nV</w:t>
-                            </w:r>
-                            <w:proofErr w:type="spellEnd"/>
-                            <w:r>
-                              <w:rPr>
-                                <w:b/>
-                                <w:sz w:val="20"/>
-                                <w:szCs w:val="20"/>
-                              </w:rPr>
-                              <w:t xml:space="preserve"> </w:t>
+                              <w:t xml:space="preserve">int nV </w:t>
                             </w:r>
                             <w:r>
                               <w:rPr>
@@ -6340,18 +6022,8 @@
                                 <w:sz w:val="20"/>
                                 <w:szCs w:val="20"/>
                               </w:rPr>
-                              <w:t xml:space="preserve">int </w:t>
+                              <w:t>int nE</w:t>
                             </w:r>
-                            <w:proofErr w:type="spellStart"/>
-                            <w:r>
-                              <w:rPr>
-                                <w:b/>
-                                <w:sz w:val="20"/>
-                                <w:szCs w:val="20"/>
-                              </w:rPr>
-                              <w:t>nE</w:t>
-                            </w:r>
-                            <w:proofErr w:type="spellEnd"/>
                             <w:r>
                               <w:rPr>
                                 <w:sz w:val="20"/>
@@ -6534,23 +6206,7 @@
                                 <w:sz w:val="20"/>
                                 <w:szCs w:val="20"/>
                               </w:rPr>
-                              <w:t xml:space="preserve"> (dynamic allocation with </w:t>
-                            </w:r>
-                            <w:proofErr w:type="spellStart"/>
-                            <w:r>
-                              <w:rPr>
-                                <w:sz w:val="20"/>
-                                <w:szCs w:val="20"/>
-                              </w:rPr>
-                              <w:t>ptrs</w:t>
-                            </w:r>
-                            <w:proofErr w:type="spellEnd"/>
-                            <w:r>
-                              <w:rPr>
-                                <w:sz w:val="20"/>
-                                <w:szCs w:val="20"/>
-                              </w:rPr>
-                              <w:t>)</w:t>
+                              <w:t xml:space="preserve"> (dynamic allocation with ptrs)</w:t>
                             </w:r>
                           </w:p>
                           <w:p>
@@ -6608,25 +6264,7 @@
                           <w:sz w:val="20"/>
                           <w:szCs w:val="20"/>
                         </w:rPr>
-                        <w:t xml:space="preserve">int </w:t>
-                      </w:r>
-                      <w:proofErr w:type="spellStart"/>
-                      <w:r>
-                        <w:rPr>
-                          <w:b/>
-                          <w:sz w:val="20"/>
-                          <w:szCs w:val="20"/>
-                        </w:rPr>
-                        <w:t>nV</w:t>
-                      </w:r>
-                      <w:proofErr w:type="spellEnd"/>
-                      <w:r>
-                        <w:rPr>
-                          <w:b/>
-                          <w:sz w:val="20"/>
-                          <w:szCs w:val="20"/>
-                        </w:rPr>
-                        <w:t xml:space="preserve"> </w:t>
+                        <w:t xml:space="preserve">int nV </w:t>
                       </w:r>
                       <w:r>
                         <w:rPr>
@@ -6656,18 +6294,8 @@
                           <w:sz w:val="20"/>
                           <w:szCs w:val="20"/>
                         </w:rPr>
-                        <w:t xml:space="preserve">int </w:t>
+                        <w:t>int nE</w:t>
                       </w:r>
-                      <w:proofErr w:type="spellStart"/>
-                      <w:r>
-                        <w:rPr>
-                          <w:b/>
-                          <w:sz w:val="20"/>
-                          <w:szCs w:val="20"/>
-                        </w:rPr>
-                        <w:t>nE</w:t>
-                      </w:r>
-                      <w:proofErr w:type="spellEnd"/>
                       <w:r>
                         <w:rPr>
                           <w:sz w:val="20"/>
@@ -6850,23 +6478,7 @@
                           <w:sz w:val="20"/>
                           <w:szCs w:val="20"/>
                         </w:rPr>
-                        <w:t xml:space="preserve"> (dynamic allocation with </w:t>
-                      </w:r>
-                      <w:proofErr w:type="spellStart"/>
-                      <w:r>
-                        <w:rPr>
-                          <w:sz w:val="20"/>
-                          <w:szCs w:val="20"/>
-                        </w:rPr>
-                        <w:t>ptrs</w:t>
-                      </w:r>
-                      <w:proofErr w:type="spellEnd"/>
-                      <w:r>
-                        <w:rPr>
-                          <w:sz w:val="20"/>
-                          <w:szCs w:val="20"/>
-                        </w:rPr>
-                        <w:t>)</w:t>
+                        <w:t xml:space="preserve"> (dynamic allocation with ptrs)</w:t>
                       </w:r>
                     </w:p>
                     <w:p>
@@ -6893,7 +6505,6 @@
         </w:rPr>
         <w:t xml:space="preserve">Implementation of </w:t>
       </w:r>
-      <w:proofErr w:type="spellStart"/>
       <w:r>
         <w:rPr>
           <w:b/>
@@ -6903,7 +6514,6 @@
         </w:rPr>
         <w:t>GraphRep</w:t>
       </w:r>
-      <w:proofErr w:type="spellEnd"/>
     </w:p>
     <w:p>
       <w:pPr>
@@ -7003,19 +6613,18 @@
           <w:sz w:val="20"/>
           <w:szCs w:val="20"/>
         </w:rPr>
-        <w:t xml:space="preserve">V int </w:t>
-      </w:r>
-      <w:proofErr w:type="spellStart"/>
+        <w:t>V int ptrs + V</w:t>
+      </w:r>
       <w:r>
         <w:rPr>
           <w:b/>
           <w:color w:val="000000" w:themeColor="text1"/>
           <w:sz w:val="20"/>
           <w:szCs w:val="20"/>
-        </w:rPr>
-        <w:t>ptrs</w:t>
-      </w:r>
-      <w:proofErr w:type="spellEnd"/>
+          <w:vertAlign w:val="superscript"/>
+        </w:rPr>
+        <w:t>2</w:t>
+      </w:r>
       <w:r>
         <w:rPr>
           <w:b/>
@@ -7023,38 +6632,8 @@
           <w:sz w:val="20"/>
           <w:szCs w:val="20"/>
         </w:rPr>
-        <w:t xml:space="preserve"> + V</w:t>
-      </w:r>
-      <w:r>
-        <w:rPr>
-          <w:b/>
-          <w:color w:val="000000" w:themeColor="text1"/>
-          <w:sz w:val="20"/>
-          <w:szCs w:val="20"/>
-          <w:vertAlign w:val="superscript"/>
-        </w:rPr>
-        <w:t>2</w:t>
-      </w:r>
-      <w:r>
-        <w:rPr>
-          <w:b/>
-          <w:color w:val="000000" w:themeColor="text1"/>
-          <w:sz w:val="20"/>
-          <w:szCs w:val="20"/>
-        </w:rPr>
-        <w:t xml:space="preserve"> </w:t>
-      </w:r>
-      <w:proofErr w:type="spellStart"/>
-      <w:r>
-        <w:rPr>
-          <w:b/>
-          <w:color w:val="000000" w:themeColor="text1"/>
-          <w:sz w:val="20"/>
-          <w:szCs w:val="20"/>
-        </w:rPr>
-        <w:t>ints</w:t>
-      </w:r>
-      <w:proofErr w:type="spellEnd"/>
+        <w:t xml:space="preserve"> ints</w:t>
+      </w:r>
     </w:p>
     <w:p>
       <w:pPr>
@@ -7179,25 +6758,7 @@
           <w:sz w:val="20"/>
           <w:szCs w:val="20"/>
         </w:rPr>
-        <w:t xml:space="preserve"> </w:t>
-      </w:r>
-      <w:proofErr w:type="spellStart"/>
-      <w:r>
-        <w:rPr>
-          <w:color w:val="000000" w:themeColor="text1"/>
-          <w:sz w:val="20"/>
-          <w:szCs w:val="20"/>
-        </w:rPr>
-        <w:t>VxV</w:t>
-      </w:r>
-      <w:proofErr w:type="spellEnd"/>
-      <w:r>
-        <w:rPr>
-          <w:color w:val="000000" w:themeColor="text1"/>
-          <w:sz w:val="20"/>
-          <w:szCs w:val="20"/>
-        </w:rPr>
-        <w:t xml:space="preserve"> matrix)</w:t>
+        <w:t xml:space="preserve"> VxV matrix)</w:t>
       </w:r>
     </w:p>
     <w:p>
@@ -7220,27 +6781,7 @@
           <w:sz w:val="20"/>
           <w:szCs w:val="20"/>
         </w:rPr>
-        <w:t xml:space="preserve">Insert edge: </w:t>
-      </w:r>
-      <w:proofErr w:type="gramStart"/>
-      <w:r>
-        <w:rPr>
-          <w:b/>
-          <w:color w:val="000000" w:themeColor="text1"/>
-          <w:sz w:val="20"/>
-          <w:szCs w:val="20"/>
-        </w:rPr>
-        <w:t>O(</w:t>
-      </w:r>
-      <w:proofErr w:type="gramEnd"/>
-      <w:r>
-        <w:rPr>
-          <w:b/>
-          <w:color w:val="000000" w:themeColor="text1"/>
-          <w:sz w:val="20"/>
-          <w:szCs w:val="20"/>
-        </w:rPr>
-        <w:t>1)</w:t>
+        <w:t>Insert edge: O(1)</w:t>
       </w:r>
       <w:r>
         <w:rPr>
@@ -7271,27 +6812,7 @@
           <w:sz w:val="20"/>
           <w:szCs w:val="20"/>
         </w:rPr>
-        <w:t xml:space="preserve">Delete edge: </w:t>
-      </w:r>
-      <w:proofErr w:type="gramStart"/>
-      <w:r>
-        <w:rPr>
-          <w:b/>
-          <w:color w:val="000000" w:themeColor="text1"/>
-          <w:sz w:val="20"/>
-          <w:szCs w:val="20"/>
-        </w:rPr>
-        <w:t>O(</w:t>
-      </w:r>
-      <w:proofErr w:type="gramEnd"/>
-      <w:r>
-        <w:rPr>
-          <w:b/>
-          <w:color w:val="000000" w:themeColor="text1"/>
-          <w:sz w:val="20"/>
-          <w:szCs w:val="20"/>
-        </w:rPr>
-        <w:t>1)</w:t>
+        <w:t>Delete edge: O(1)</w:t>
       </w:r>
       <w:r>
         <w:rPr>
@@ -7761,7 +7282,6 @@
         </w:rPr>
         <w:t xml:space="preserve">Implementation of </w:t>
       </w:r>
-      <w:proofErr w:type="spellStart"/>
       <w:r>
         <w:rPr>
           <w:b/>
@@ -7771,7 +7291,6 @@
         </w:rPr>
         <w:t>GraphRep</w:t>
       </w:r>
-      <w:proofErr w:type="spellEnd"/>
     </w:p>
     <w:p>
       <w:pPr>
@@ -8070,8 +7589,6 @@
           <w:szCs w:val="20"/>
         </w:rPr>
       </w:pPr>
-      <w:bookmarkStart w:id="0" w:name="_GoBack"/>
-      <w:bookmarkEnd w:id="0"/>
     </w:p>
     <w:sectPr>
       <w:pgSz w:w="11900" w:h="16840"/>

</xml_diff>